<commit_message>
added manual for android
</commit_message>
<xml_diff>
--- a/DOCS/Controlled/TestSpecificationCompleted.docx
+++ b/DOCS/Controlled/TestSpecificationCompleted.docx
@@ -1,6 +1,6 @@
 
 <file path=word/document.xml><?xml version="1.0" encoding="utf-8"?>
-<w:document xmlns:wpc="http://schemas.microsoft.com/office/word/2010/wordprocessingCanvas" xmlns:mo="http://schemas.microsoft.com/office/mac/office/2008/main" xmlns:mc="http://schemas.openxmlformats.org/markup-compatibility/2006" xmlns:mv="urn:schemas-microsoft-com:mac:vml" xmlns:o="urn:schemas-microsoft-com:office:office" xmlns:r="http://schemas.openxmlformats.org/officeDocument/2006/relationships" xmlns:m="http://schemas.openxmlformats.org/officeDocument/2006/math" xmlns:v="urn:schemas-microsoft-com:vml" xmlns:wp14="http://schemas.microsoft.com/office/word/2010/wordprocessingDrawing" xmlns:wp="http://schemas.openxmlformats.org/drawingml/2006/wordprocessingDrawing" xmlns:w10="urn:schemas-microsoft-com:office:word" xmlns:w="http://schemas.openxmlformats.org/wordprocessingml/2006/main" xmlns:w14="http://schemas.microsoft.com/office/word/2010/wordml" xmlns:wpg="http://schemas.microsoft.com/office/word/2010/wordprocessingGroup" xmlns:wpi="http://schemas.microsoft.com/office/word/2010/wordprocessingInk" xmlns:wne="http://schemas.microsoft.com/office/word/2006/wordml" xmlns:wps="http://schemas.microsoft.com/office/word/2010/wordprocessingShape" mc:Ignorable="w14 wp14">
+<w:document xmlns:wpc="http://schemas.microsoft.com/office/word/2010/wordprocessingCanvas" xmlns:mc="http://schemas.openxmlformats.org/markup-compatibility/2006" xmlns:o="urn:schemas-microsoft-com:office:office" xmlns:r="http://schemas.openxmlformats.org/officeDocument/2006/relationships" xmlns:m="http://schemas.openxmlformats.org/officeDocument/2006/math" xmlns:v="urn:schemas-microsoft-com:vml" xmlns:wp14="http://schemas.microsoft.com/office/word/2010/wordprocessingDrawing" xmlns:wp="http://schemas.openxmlformats.org/drawingml/2006/wordprocessingDrawing" xmlns:w10="urn:schemas-microsoft-com:office:word" xmlns:w="http://schemas.openxmlformats.org/wordprocessingml/2006/main" xmlns:w14="http://schemas.microsoft.com/office/word/2010/wordml" xmlns:w15="http://schemas.microsoft.com/office/word/2012/wordml" xmlns:wpg="http://schemas.microsoft.com/office/word/2010/wordprocessingGroup" xmlns:wpi="http://schemas.microsoft.com/office/word/2010/wordprocessingInk" xmlns:wne="http://schemas.microsoft.com/office/word/2006/wordml" xmlns:wps="http://schemas.microsoft.com/office/word/2010/wordprocessingShape" mc:Ignorable="w14 w15 wp14">
   <w:body>
     <w:p>
       <w:pPr>
@@ -265,89 +265,43 @@
           <w:sz w:val="20"/>
           <w:szCs w:val="20"/>
         </w:rPr>
-        <w:t>Authors:      bmo; sr11; hac22; wia2</w:t>
+        <w:t>Authors:      bmo; sr11; hac22; wia2;                                                                               Department of Computer Science</w:t>
       </w:r>
-      <w:proofErr w:type="gramStart"/>
+    </w:p>
+    <w:p>
+      <w:pPr>
+        <w:pStyle w:val="Standard"/>
+        <w:rPr>
+          <w:rFonts w:ascii="Calibri" w:hAnsi="Calibri"/>
+          <w:sz w:val="20"/>
+          <w:szCs w:val="20"/>
+        </w:rPr>
+      </w:pPr>
       <w:r>
         <w:rPr>
           <w:rFonts w:ascii="Calibri" w:hAnsi="Calibri"/>
           <w:sz w:val="20"/>
           <w:szCs w:val="20"/>
         </w:rPr>
-        <w:t>;                                                                               Department</w:t>
+        <w:t xml:space="preserve">                     wjl3; njv1                                                                                                         Aberystwyth University</w:t>
       </w:r>
-      <w:proofErr w:type="gramEnd"/>
+    </w:p>
+    <w:p>
+      <w:pPr>
+        <w:pStyle w:val="Standard"/>
+        <w:rPr>
+          <w:rFonts w:ascii="Calibri" w:hAnsi="Calibri"/>
+          <w:sz w:val="20"/>
+          <w:szCs w:val="20"/>
+        </w:rPr>
+      </w:pPr>
       <w:r>
         <w:rPr>
           <w:rFonts w:ascii="Calibri" w:hAnsi="Calibri"/>
           <w:sz w:val="20"/>
           <w:szCs w:val="20"/>
         </w:rPr>
-        <w:t xml:space="preserve"> of Computer Science</w:t>
-      </w:r>
-    </w:p>
-    <w:p>
-      <w:pPr>
-        <w:pStyle w:val="Standard"/>
-        <w:rPr>
-          <w:rFonts w:ascii="Calibri" w:hAnsi="Calibri"/>
-          <w:sz w:val="20"/>
-          <w:szCs w:val="20"/>
-        </w:rPr>
-      </w:pPr>
-      <w:r>
-        <w:rPr>
-          <w:rFonts w:ascii="Calibri" w:hAnsi="Calibri"/>
-          <w:sz w:val="20"/>
-          <w:szCs w:val="20"/>
-        </w:rPr>
-        <w:t xml:space="preserve">                     </w:t>
-      </w:r>
-      <w:proofErr w:type="gramStart"/>
-      <w:r>
-        <w:rPr>
-          <w:rFonts w:ascii="Calibri" w:hAnsi="Calibri"/>
-          <w:sz w:val="20"/>
-          <w:szCs w:val="20"/>
-        </w:rPr>
-        <w:t>wjl3</w:t>
-      </w:r>
-      <w:proofErr w:type="gramEnd"/>
-      <w:r>
-        <w:rPr>
-          <w:rFonts w:ascii="Calibri" w:hAnsi="Calibri"/>
-          <w:sz w:val="20"/>
-          <w:szCs w:val="20"/>
-        </w:rPr>
-        <w:t>; njv1                                                                                                         Aberystwyth University</w:t>
-      </w:r>
-    </w:p>
-    <w:p>
-      <w:pPr>
-        <w:pStyle w:val="Standard"/>
-        <w:rPr>
-          <w:rFonts w:ascii="Calibri" w:hAnsi="Calibri"/>
-          <w:sz w:val="20"/>
-          <w:szCs w:val="20"/>
-        </w:rPr>
-      </w:pPr>
-      <w:proofErr w:type="spellStart"/>
-      <w:r>
-        <w:rPr>
-          <w:rFonts w:ascii="Calibri" w:hAnsi="Calibri"/>
-          <w:sz w:val="20"/>
-          <w:szCs w:val="20"/>
-        </w:rPr>
-        <w:t>Config</w:t>
-      </w:r>
-      <w:proofErr w:type="spellEnd"/>
-      <w:r>
-        <w:rPr>
-          <w:rFonts w:ascii="Calibri" w:hAnsi="Calibri"/>
-          <w:sz w:val="20"/>
-          <w:szCs w:val="20"/>
-        </w:rPr>
-        <w:t xml:space="preserve"> Ref: SE_05_TS_01                                                                                          </w:t>
+        <w:t xml:space="preserve">Config Ref: SE_05_TS_01                                                                                          </w:t>
       </w:r>
       <w:r>
         <w:rPr>
@@ -1712,30 +1666,30 @@
       </w:pPr>
       <w:bookmarkStart w:id="5" w:name="_Toc253934858"/>
       <w:r>
+        <w:t>System testing table</w:t>
+      </w:r>
+      <w:bookmarkEnd w:id="5"/>
+    </w:p>
+    <w:p>
+      <w:bookmarkStart w:id="6" w:name="_GoBack"/>
+      <w:bookmarkEnd w:id="6"/>
+      <w:r>
         <w:rPr>
           <w:noProof/>
-          <w:lang w:val="en-US" w:eastAsia="en-US" w:bidi="ar-SA"/>
+          <w:lang w:val="bg-BG" w:eastAsia="bg-BG" w:bidi="ar-SA"/>
         </w:rPr>
         <w:drawing>
-          <wp:anchor distT="0" distB="0" distL="114300" distR="114300" simplePos="0" relativeHeight="251658240" behindDoc="0" locked="0" layoutInCell="1" allowOverlap="1" wp14:anchorId="468783FF" wp14:editId="57DFB64F">
+          <wp:anchor distT="0" distB="0" distL="114300" distR="114300" simplePos="0" relativeHeight="251658752" behindDoc="0" locked="0" layoutInCell="1" allowOverlap="1" wp14:anchorId="468783FF" wp14:editId="199E6AD4">
             <wp:simplePos x="0" y="0"/>
             <wp:positionH relativeFrom="column">
-              <wp:posOffset>-862330</wp:posOffset>
+              <wp:posOffset>-963930</wp:posOffset>
             </wp:positionH>
             <wp:positionV relativeFrom="paragraph">
-              <wp:posOffset>1538605</wp:posOffset>
+              <wp:posOffset>1388745</wp:posOffset>
             </wp:positionV>
             <wp:extent cx="8462010" cy="6051550"/>
-            <wp:effectExtent l="11430" t="0" r="7620" b="7620"/>
-            <wp:wrapTight wrapText="bothSides">
-              <wp:wrapPolygon edited="0">
-                <wp:start x="29" y="21641"/>
-                <wp:lineTo x="21555" y="21641"/>
-                <wp:lineTo x="21555" y="63"/>
-                <wp:lineTo x="29" y="63"/>
-                <wp:lineTo x="29" y="21641"/>
-              </wp:wrapPolygon>
-            </wp:wrapTight>
+            <wp:effectExtent l="5080" t="0" r="1270" b="1270"/>
+            <wp:wrapSquare wrapText="bothSides"/>
             <wp:docPr id="1" name="Picture 1"/>
             <wp:cNvGraphicFramePr>
               <a:graphicFrameLocks xmlns:a="http://schemas.openxmlformats.org/drawingml/2006/main" noChangeAspect="1"/>
@@ -1748,7 +1702,7 @@
                     <pic:cNvPicPr/>
                   </pic:nvPicPr>
                   <pic:blipFill>
-                    <a:blip r:embed="rId9">
+                    <a:blip r:embed="rId8">
                       <a:extLst>
                         <a:ext uri="{28A0092B-C50C-407E-A947-70E740481C1C}">
                           <a14:useLocalDpi xmlns:a14="http://schemas.microsoft.com/office/drawing/2010/main" val="0"/>
@@ -1780,12 +1734,7 @@
           </wp:anchor>
         </w:drawing>
       </w:r>
-      <w:r>
-        <w:t>System testing table</w:t>
-      </w:r>
-      <w:bookmarkEnd w:id="5"/>
-    </w:p>
-    <w:p/>
+    </w:p>
     <w:p>
       <w:pPr>
         <w:pStyle w:val="Heading1"/>
@@ -1794,12 +1743,12 @@
           <w:numId w:val="1"/>
         </w:numPr>
       </w:pPr>
-      <w:bookmarkStart w:id="6" w:name="_Toc253934859"/>
+      <w:bookmarkStart w:id="7" w:name="_Toc253934859"/>
       <w:r>
         <w:lastRenderedPageBreak/>
         <w:t>Server side testing</w:t>
       </w:r>
-      <w:bookmarkEnd w:id="6"/>
+      <w:bookmarkEnd w:id="7"/>
     </w:p>
     <w:p>
       <w:pPr>
@@ -1809,14 +1758,14 @@
           <w:numId w:val="1"/>
         </w:numPr>
       </w:pPr>
-      <w:bookmarkStart w:id="7" w:name="_Toc253934860"/>
+      <w:bookmarkStart w:id="8" w:name="_Toc253934860"/>
       <w:r>
         <w:t>System testing</w:t>
       </w:r>
       <w:r>
         <w:t xml:space="preserve"> table</w:t>
       </w:r>
-      <w:bookmarkEnd w:id="7"/>
+      <w:bookmarkEnd w:id="8"/>
       <w:r>
         <w:br/>
       </w:r>
@@ -2953,19 +2902,7 @@
               <w:rPr>
                 <w:sz w:val="18"/>
               </w:rPr>
-              <w:t>The PHP program is able to decode the MIME message and extract the data and the a</w:t>
-            </w:r>
-            <w:r>
-              <w:rPr>
-                <w:sz w:val="18"/>
-              </w:rPr>
-              <w:t>t</w:t>
-            </w:r>
-            <w:r>
-              <w:rPr>
-                <w:sz w:val="18"/>
-              </w:rPr>
-              <w:t>tachments.</w:t>
+              <w:t>The PHP program is able to decode the MIME message and extract the data and the attachments.</w:t>
             </w:r>
           </w:p>
         </w:tc>
@@ -3363,7 +3300,7 @@
           <w:numId w:val="1"/>
         </w:numPr>
       </w:pPr>
-      <w:bookmarkStart w:id="8" w:name="_Toc253934861"/>
+      <w:bookmarkStart w:id="9" w:name="_Toc253934861"/>
       <w:r>
         <w:lastRenderedPageBreak/>
         <w:t>Appendix A: Test Log Form</w:t>
@@ -3371,7 +3308,7 @@
       <w:r>
         <w:t>s</w:t>
       </w:r>
-      <w:bookmarkEnd w:id="8"/>
+      <w:bookmarkEnd w:id="9"/>
     </w:p>
     <w:p/>
     <w:tbl>
@@ -11104,17 +11041,7 @@
                 <w:color w:val="000000" w:themeColor="text1"/>
                 <w:szCs w:val="24"/>
               </w:rPr>
-              <w:t>Pas</w:t>
-            </w:r>
-            <w:bookmarkStart w:id="9" w:name="_GoBack"/>
-            <w:bookmarkEnd w:id="9"/>
-            <w:r>
-              <w:rPr>
-                <w:rFonts w:ascii="Times New Roman" w:hAnsi="Times New Roman"/>
-                <w:color w:val="000000" w:themeColor="text1"/>
-                <w:szCs w:val="24"/>
-              </w:rPr>
-              <w:t>s</w:t>
+              <w:t>Pass</w:t>
             </w:r>
           </w:p>
         </w:tc>
@@ -11389,114 +11316,18 @@
           <w:szCs w:val="32"/>
           <w:lang w:val="en-US" w:bidi="ar-SA"/>
         </w:rPr>
-        <w:t xml:space="preserve">] Software Engineering Group 05. Project Plan. S. </w:t>
+        <w:t>] Software Engineering Group 05. Project Plan. S. Raychev, B. O’Donovan, H. Clark, W. Arslett, W. Lea, N. Vicker and S. Clasby. 1.2 Release.</w:t>
       </w:r>
-      <w:proofErr w:type="spellStart"/>
+    </w:p>
+    <w:p>
       <w:r>
-        <w:rPr>
-          <w:rFonts w:cs="Times New Roman"/>
-          <w:kern w:val="0"/>
-          <w:szCs w:val="32"/>
-          <w:lang w:val="en-US" w:bidi="ar-SA"/>
-        </w:rPr>
-        <w:t>Raychev</w:t>
+        <w:t>[2] Software Engineering Group 05. Requirements Specification. C. J. Price and B. P. Tiddeman. SE.QA.RS. . 1.4 Release.</w:t>
       </w:r>
-      <w:proofErr w:type="spellEnd"/>
+    </w:p>
+    <w:p/>
+    <w:p>
       <w:r>
-        <w:rPr>
-          <w:rFonts w:cs="Times New Roman"/>
-          <w:kern w:val="0"/>
-          <w:szCs w:val="32"/>
-          <w:lang w:val="en-US" w:bidi="ar-SA"/>
-        </w:rPr>
-        <w:t xml:space="preserve">, B. O’Donovan, H. Clark, W. </w:t>
-      </w:r>
-      <w:proofErr w:type="spellStart"/>
-      <w:r>
-        <w:rPr>
-          <w:rFonts w:cs="Times New Roman"/>
-          <w:kern w:val="0"/>
-          <w:szCs w:val="32"/>
-          <w:lang w:val="en-US" w:bidi="ar-SA"/>
-        </w:rPr>
-        <w:t>Arslett</w:t>
-      </w:r>
-      <w:proofErr w:type="spellEnd"/>
-      <w:r>
-        <w:rPr>
-          <w:rFonts w:cs="Times New Roman"/>
-          <w:kern w:val="0"/>
-          <w:szCs w:val="32"/>
-          <w:lang w:val="en-US" w:bidi="ar-SA"/>
-        </w:rPr>
-        <w:t xml:space="preserve">, W. Lea, N. </w:t>
-      </w:r>
-      <w:proofErr w:type="spellStart"/>
-      <w:r>
-        <w:rPr>
-          <w:rFonts w:cs="Times New Roman"/>
-          <w:kern w:val="0"/>
-          <w:szCs w:val="32"/>
-          <w:lang w:val="en-US" w:bidi="ar-SA"/>
-        </w:rPr>
-        <w:t>Vicker</w:t>
-      </w:r>
-      <w:proofErr w:type="spellEnd"/>
-      <w:r>
-        <w:rPr>
-          <w:rFonts w:cs="Times New Roman"/>
-          <w:kern w:val="0"/>
-          <w:szCs w:val="32"/>
-          <w:lang w:val="en-US" w:bidi="ar-SA"/>
-        </w:rPr>
-        <w:t xml:space="preserve"> and S. </w:t>
-      </w:r>
-      <w:proofErr w:type="spellStart"/>
-      <w:r>
-        <w:rPr>
-          <w:rFonts w:cs="Times New Roman"/>
-          <w:kern w:val="0"/>
-          <w:szCs w:val="32"/>
-          <w:lang w:val="en-US" w:bidi="ar-SA"/>
-        </w:rPr>
-        <w:t>Clasby</w:t>
-      </w:r>
-      <w:proofErr w:type="spellEnd"/>
-      <w:r>
-        <w:rPr>
-          <w:rFonts w:cs="Times New Roman"/>
-          <w:kern w:val="0"/>
-          <w:szCs w:val="32"/>
-          <w:lang w:val="en-US" w:bidi="ar-SA"/>
-        </w:rPr>
-        <w:t>. 1.2 Release.</w:t>
-      </w:r>
-    </w:p>
-    <w:p>
-      <w:r>
-        <w:t>[2] Software Engineering Group 05. Requirements Specification. C. J. Price and B. P. Tiddeman. SE.QA.RS</w:t>
-      </w:r>
-      <w:proofErr w:type="gramStart"/>
-      <w:r>
-        <w:t>. .</w:t>
-      </w:r>
-      <w:proofErr w:type="gramEnd"/>
-      <w:r>
-        <w:t xml:space="preserve"> 1.4 Release.</w:t>
-      </w:r>
-    </w:p>
-    <w:p/>
-    <w:p>
-      <w:r>
-        <w:t>[3] Software Engineering Group 05. Test Procedure Standards. C. J. Price, N. W. Hardy and B. P. Tiddeman. SE.QA.06</w:t>
-      </w:r>
-      <w:proofErr w:type="gramStart"/>
-      <w:r>
-        <w:t>. .</w:t>
-      </w:r>
-      <w:proofErr w:type="gramEnd"/>
-      <w:r>
-        <w:t xml:space="preserve"> 1.7 Release.</w:t>
+        <w:t>[3] Software Engineering Group 05. Test Procedure Standards. C. J. Price, N. W. Hardy and B. P. Tiddeman. SE.QA.06. . 1.7 Release.</w:t>
       </w:r>
     </w:p>
     <w:p/>
@@ -11666,11 +11497,9 @@
             <w:pPr>
               <w:jc w:val="center"/>
             </w:pPr>
-            <w:proofErr w:type="gramStart"/>
             <w:r>
               <w:t>srr11</w:t>
             </w:r>
-            <w:proofErr w:type="gramEnd"/>
           </w:p>
         </w:tc>
       </w:tr>
@@ -11756,11 +11585,9 @@
             <w:r>
               <w:tab/>
             </w:r>
-            <w:proofErr w:type="gramStart"/>
             <w:r>
               <w:t>wia2</w:t>
             </w:r>
-            <w:proofErr w:type="gramEnd"/>
           </w:p>
         </w:tc>
       </w:tr>
@@ -11837,13 +11664,8 @@
                 <w:tab w:val="center" w:pos="523"/>
               </w:tabs>
             </w:pPr>
-            <w:proofErr w:type="gramStart"/>
-            <w:r>
-              <w:t>bmo</w:t>
-            </w:r>
-            <w:proofErr w:type="gramEnd"/>
-            <w:r>
-              <w:t>, njv1</w:t>
+            <w:r>
+              <w:t>bmo, njv1</w:t>
             </w:r>
           </w:p>
         </w:tc>
@@ -12172,8 +11994,8 @@
       </w:pPr>
     </w:p>
     <w:sectPr>
-      <w:headerReference w:type="default" r:id="rId10"/>
-      <w:footerReference w:type="default" r:id="rId11"/>
+      <w:headerReference w:type="default" r:id="rId9"/>
+      <w:footerReference w:type="default" r:id="rId10"/>
       <w:pgSz w:w="11906" w:h="16838"/>
       <w:pgMar w:top="1134" w:right="1134" w:bottom="1134" w:left="1134" w:header="567" w:footer="567" w:gutter="0"/>
       <w:cols w:space="708"/>
@@ -12184,7 +12006,7 @@
 </file>
 
 <file path=word/endnotes.xml><?xml version="1.0" encoding="utf-8"?>
-<w:endnotes xmlns:wpc="http://schemas.microsoft.com/office/word/2010/wordprocessingCanvas" xmlns:mo="http://schemas.microsoft.com/office/mac/office/2008/main" xmlns:mc="http://schemas.openxmlformats.org/markup-compatibility/2006" xmlns:mv="urn:schemas-microsoft-com:mac:vml" xmlns:o="urn:schemas-microsoft-com:office:office" xmlns:r="http://schemas.openxmlformats.org/officeDocument/2006/relationships" xmlns:m="http://schemas.openxmlformats.org/officeDocument/2006/math" xmlns:v="urn:schemas-microsoft-com:vml" xmlns:wp14="http://schemas.microsoft.com/office/word/2010/wordprocessingDrawing" xmlns:wp="http://schemas.openxmlformats.org/drawingml/2006/wordprocessingDrawing" xmlns:w10="urn:schemas-microsoft-com:office:word" xmlns:w="http://schemas.openxmlformats.org/wordprocessingml/2006/main" xmlns:w14="http://schemas.microsoft.com/office/word/2010/wordml" xmlns:wpg="http://schemas.microsoft.com/office/word/2010/wordprocessingGroup" xmlns:wpi="http://schemas.microsoft.com/office/word/2010/wordprocessingInk" xmlns:wne="http://schemas.microsoft.com/office/word/2006/wordml" xmlns:wps="http://schemas.microsoft.com/office/word/2010/wordprocessingShape" mc:Ignorable="w14 wp14">
+<w:endnotes xmlns:wpc="http://schemas.microsoft.com/office/word/2010/wordprocessingCanvas" xmlns:mc="http://schemas.openxmlformats.org/markup-compatibility/2006" xmlns:o="urn:schemas-microsoft-com:office:office" xmlns:r="http://schemas.openxmlformats.org/officeDocument/2006/relationships" xmlns:m="http://schemas.openxmlformats.org/officeDocument/2006/math" xmlns:v="urn:schemas-microsoft-com:vml" xmlns:wp14="http://schemas.microsoft.com/office/word/2010/wordprocessingDrawing" xmlns:wp="http://schemas.openxmlformats.org/drawingml/2006/wordprocessingDrawing" xmlns:w10="urn:schemas-microsoft-com:office:word" xmlns:w="http://schemas.openxmlformats.org/wordprocessingml/2006/main" xmlns:w14="http://schemas.microsoft.com/office/word/2010/wordml" xmlns:w15="http://schemas.microsoft.com/office/word/2012/wordml" xmlns:wpg="http://schemas.microsoft.com/office/word/2010/wordprocessingGroup" xmlns:wpi="http://schemas.microsoft.com/office/word/2010/wordprocessingInk" xmlns:wne="http://schemas.microsoft.com/office/word/2006/wordml" xmlns:wps="http://schemas.microsoft.com/office/word/2010/wordprocessingShape" mc:Ignorable="w14 w15 wp14">
   <w:endnote w:type="separator" w:id="-1">
     <w:p>
       <w:r>
@@ -12203,7 +12025,7 @@
 </file>
 
 <file path=word/footer1.xml><?xml version="1.0" encoding="utf-8"?>
-<w:ftr xmlns:wpc="http://schemas.microsoft.com/office/word/2010/wordprocessingCanvas" xmlns:mo="http://schemas.microsoft.com/office/mac/office/2008/main" xmlns:mc="http://schemas.openxmlformats.org/markup-compatibility/2006" xmlns:mv="urn:schemas-microsoft-com:mac:vml" xmlns:o="urn:schemas-microsoft-com:office:office" xmlns:r="http://schemas.openxmlformats.org/officeDocument/2006/relationships" xmlns:m="http://schemas.openxmlformats.org/officeDocument/2006/math" xmlns:v="urn:schemas-microsoft-com:vml" xmlns:wp14="http://schemas.microsoft.com/office/word/2010/wordprocessingDrawing" xmlns:wp="http://schemas.openxmlformats.org/drawingml/2006/wordprocessingDrawing" xmlns:w10="urn:schemas-microsoft-com:office:word" xmlns:w="http://schemas.openxmlformats.org/wordprocessingml/2006/main" xmlns:w14="http://schemas.microsoft.com/office/word/2010/wordml" xmlns:wpg="http://schemas.microsoft.com/office/word/2010/wordprocessingGroup" xmlns:wpi="http://schemas.microsoft.com/office/word/2010/wordprocessingInk" xmlns:wne="http://schemas.microsoft.com/office/word/2006/wordml" xmlns:wps="http://schemas.microsoft.com/office/word/2010/wordprocessingShape" mc:Ignorable="w14 wp14">
+<w:ftr xmlns:wpc="http://schemas.microsoft.com/office/word/2010/wordprocessingCanvas" xmlns:mc="http://schemas.openxmlformats.org/markup-compatibility/2006" xmlns:o="urn:schemas-microsoft-com:office:office" xmlns:r="http://schemas.openxmlformats.org/officeDocument/2006/relationships" xmlns:m="http://schemas.openxmlformats.org/officeDocument/2006/math" xmlns:v="urn:schemas-microsoft-com:vml" xmlns:wp14="http://schemas.microsoft.com/office/word/2010/wordprocessingDrawing" xmlns:wp="http://schemas.openxmlformats.org/drawingml/2006/wordprocessingDrawing" xmlns:w10="urn:schemas-microsoft-com:office:word" xmlns:w="http://schemas.openxmlformats.org/wordprocessingml/2006/main" xmlns:w14="http://schemas.microsoft.com/office/word/2010/wordml" xmlns:w15="http://schemas.microsoft.com/office/word/2012/wordml" xmlns:wpg="http://schemas.microsoft.com/office/word/2010/wordprocessingGroup" xmlns:wpi="http://schemas.microsoft.com/office/word/2010/wordprocessingInk" xmlns:wne="http://schemas.microsoft.com/office/word/2006/wordml" xmlns:wps="http://schemas.microsoft.com/office/word/2010/wordprocessingShape" mc:Ignorable="w14 w15 wp14">
   <w:p>
     <w:pPr>
       <w:pStyle w:val="Footer"/>
@@ -12241,6 +12063,7 @@
           <w:docPartUnique/>
         </w:docPartObj>
       </w:sdtPr>
+      <w:sdtEndPr/>
       <w:sdtContent>
         <w:sdt>
           <w:sdtPr>
@@ -12254,6 +12077,7 @@
               <w:docPartUnique/>
             </w:docPartObj>
           </w:sdtPr>
+          <w:sdtEndPr/>
           <w:sdtContent>
             <w:r>
               <w:rPr>
@@ -12375,7 +12199,7 @@
                 <w:noProof/>
                 <w:sz w:val="22"/>
               </w:rPr>
-              <w:t>2</w:t>
+              <w:t>9</w:t>
             </w:r>
             <w:r>
               <w:rPr>
@@ -12448,7 +12272,7 @@
 </file>
 
 <file path=word/footnotes.xml><?xml version="1.0" encoding="utf-8"?>
-<w:footnotes xmlns:wpc="http://schemas.microsoft.com/office/word/2010/wordprocessingCanvas" xmlns:mo="http://schemas.microsoft.com/office/mac/office/2008/main" xmlns:mc="http://schemas.openxmlformats.org/markup-compatibility/2006" xmlns:mv="urn:schemas-microsoft-com:mac:vml" xmlns:o="urn:schemas-microsoft-com:office:office" xmlns:r="http://schemas.openxmlformats.org/officeDocument/2006/relationships" xmlns:m="http://schemas.openxmlformats.org/officeDocument/2006/math" xmlns:v="urn:schemas-microsoft-com:vml" xmlns:wp14="http://schemas.microsoft.com/office/word/2010/wordprocessingDrawing" xmlns:wp="http://schemas.openxmlformats.org/drawingml/2006/wordprocessingDrawing" xmlns:w10="urn:schemas-microsoft-com:office:word" xmlns:w="http://schemas.openxmlformats.org/wordprocessingml/2006/main" xmlns:w14="http://schemas.microsoft.com/office/word/2010/wordml" xmlns:wpg="http://schemas.microsoft.com/office/word/2010/wordprocessingGroup" xmlns:wpi="http://schemas.microsoft.com/office/word/2010/wordprocessingInk" xmlns:wne="http://schemas.microsoft.com/office/word/2006/wordml" xmlns:wps="http://schemas.microsoft.com/office/word/2010/wordprocessingShape" mc:Ignorable="w14 wp14">
+<w:footnotes xmlns:wpc="http://schemas.microsoft.com/office/word/2010/wordprocessingCanvas" xmlns:mc="http://schemas.openxmlformats.org/markup-compatibility/2006" xmlns:o="urn:schemas-microsoft-com:office:office" xmlns:r="http://schemas.openxmlformats.org/officeDocument/2006/relationships" xmlns:m="http://schemas.openxmlformats.org/officeDocument/2006/math" xmlns:v="urn:schemas-microsoft-com:vml" xmlns:wp14="http://schemas.microsoft.com/office/word/2010/wordprocessingDrawing" xmlns:wp="http://schemas.openxmlformats.org/drawingml/2006/wordprocessingDrawing" xmlns:w10="urn:schemas-microsoft-com:office:word" xmlns:w="http://schemas.openxmlformats.org/wordprocessingml/2006/main" xmlns:w14="http://schemas.microsoft.com/office/word/2010/wordml" xmlns:w15="http://schemas.microsoft.com/office/word/2012/wordml" xmlns:wpg="http://schemas.microsoft.com/office/word/2010/wordprocessingGroup" xmlns:wpi="http://schemas.microsoft.com/office/word/2010/wordprocessingInk" xmlns:wne="http://schemas.microsoft.com/office/word/2006/wordml" xmlns:wps="http://schemas.microsoft.com/office/word/2010/wordprocessingShape" mc:Ignorable="w14 w15 wp14">
   <w:footnote w:type="separator" w:id="-1">
     <w:p>
       <w:r>
@@ -12470,7 +12294,7 @@
 </file>
 
 <file path=word/header1.xml><?xml version="1.0" encoding="utf-8"?>
-<w:hdr xmlns:wpc="http://schemas.microsoft.com/office/word/2010/wordprocessingCanvas" xmlns:mo="http://schemas.microsoft.com/office/mac/office/2008/main" xmlns:mc="http://schemas.openxmlformats.org/markup-compatibility/2006" xmlns:mv="urn:schemas-microsoft-com:mac:vml" xmlns:o="urn:schemas-microsoft-com:office:office" xmlns:r="http://schemas.openxmlformats.org/officeDocument/2006/relationships" xmlns:m="http://schemas.openxmlformats.org/officeDocument/2006/math" xmlns:v="urn:schemas-microsoft-com:vml" xmlns:wp14="http://schemas.microsoft.com/office/word/2010/wordprocessingDrawing" xmlns:wp="http://schemas.openxmlformats.org/drawingml/2006/wordprocessingDrawing" xmlns:w10="urn:schemas-microsoft-com:office:word" xmlns:w="http://schemas.openxmlformats.org/wordprocessingml/2006/main" xmlns:w14="http://schemas.microsoft.com/office/word/2010/wordml" xmlns:wpg="http://schemas.microsoft.com/office/word/2010/wordprocessingGroup" xmlns:wpi="http://schemas.microsoft.com/office/word/2010/wordprocessingInk" xmlns:wne="http://schemas.microsoft.com/office/word/2006/wordml" xmlns:wps="http://schemas.microsoft.com/office/word/2010/wordprocessingShape" mc:Ignorable="w14 wp14">
+<w:hdr xmlns:wpc="http://schemas.microsoft.com/office/word/2010/wordprocessingCanvas" xmlns:mc="http://schemas.openxmlformats.org/markup-compatibility/2006" xmlns:o="urn:schemas-microsoft-com:office:office" xmlns:r="http://schemas.openxmlformats.org/officeDocument/2006/relationships" xmlns:m="http://schemas.openxmlformats.org/officeDocument/2006/math" xmlns:v="urn:schemas-microsoft-com:vml" xmlns:wp14="http://schemas.microsoft.com/office/word/2010/wordprocessingDrawing" xmlns:wp="http://schemas.openxmlformats.org/drawingml/2006/wordprocessingDrawing" xmlns:w10="urn:schemas-microsoft-com:office:word" xmlns:w="http://schemas.openxmlformats.org/wordprocessingml/2006/main" xmlns:w14="http://schemas.microsoft.com/office/word/2010/wordml" xmlns:w15="http://schemas.microsoft.com/office/word/2012/wordml" xmlns:wpg="http://schemas.microsoft.com/office/word/2010/wordprocessingGroup" xmlns:wpi="http://schemas.microsoft.com/office/word/2010/wordprocessingInk" xmlns:wne="http://schemas.microsoft.com/office/word/2006/wordml" xmlns:wps="http://schemas.microsoft.com/office/word/2010/wordprocessingShape" mc:Ignorable="w14 w15 wp14">
   <w:p>
     <w:pPr>
       <w:pStyle w:val="Header"/>
@@ -12520,7 +12344,7 @@
 </file>
 
 <file path=word/numbering.xml><?xml version="1.0" encoding="utf-8"?>
-<w:numbering xmlns:wpc="http://schemas.microsoft.com/office/word/2010/wordprocessingCanvas" xmlns:mo="http://schemas.microsoft.com/office/mac/office/2008/main" xmlns:mc="http://schemas.openxmlformats.org/markup-compatibility/2006" xmlns:mv="urn:schemas-microsoft-com:mac:vml" xmlns:o="urn:schemas-microsoft-com:office:office" xmlns:r="http://schemas.openxmlformats.org/officeDocument/2006/relationships" xmlns:m="http://schemas.openxmlformats.org/officeDocument/2006/math" xmlns:v="urn:schemas-microsoft-com:vml" xmlns:wp14="http://schemas.microsoft.com/office/word/2010/wordprocessingDrawing" xmlns:wp="http://schemas.openxmlformats.org/drawingml/2006/wordprocessingDrawing" xmlns:w10="urn:schemas-microsoft-com:office:word" xmlns:w="http://schemas.openxmlformats.org/wordprocessingml/2006/main" xmlns:w14="http://schemas.microsoft.com/office/word/2010/wordml" xmlns:wpg="http://schemas.microsoft.com/office/word/2010/wordprocessingGroup" xmlns:wpi="http://schemas.microsoft.com/office/word/2010/wordprocessingInk" xmlns:wne="http://schemas.microsoft.com/office/word/2006/wordml" xmlns:wps="http://schemas.microsoft.com/office/word/2010/wordprocessingShape" mc:Ignorable="w14 wp14">
+<w:numbering xmlns:wpc="http://schemas.microsoft.com/office/word/2010/wordprocessingCanvas" xmlns:mc="http://schemas.openxmlformats.org/markup-compatibility/2006" xmlns:o="urn:schemas-microsoft-com:office:office" xmlns:r="http://schemas.openxmlformats.org/officeDocument/2006/relationships" xmlns:m="http://schemas.openxmlformats.org/officeDocument/2006/math" xmlns:v="urn:schemas-microsoft-com:vml" xmlns:wp14="http://schemas.microsoft.com/office/word/2010/wordprocessingDrawing" xmlns:wp="http://schemas.openxmlformats.org/drawingml/2006/wordprocessingDrawing" xmlns:w10="urn:schemas-microsoft-com:office:word" xmlns:w="http://schemas.openxmlformats.org/wordprocessingml/2006/main" xmlns:w14="http://schemas.microsoft.com/office/word/2010/wordml" xmlns:w15="http://schemas.microsoft.com/office/word/2012/wordml" xmlns:wpg="http://schemas.microsoft.com/office/word/2010/wordprocessingGroup" xmlns:wpi="http://schemas.microsoft.com/office/word/2010/wordprocessingInk" xmlns:wne="http://schemas.microsoft.com/office/word/2006/wordml" xmlns:wps="http://schemas.microsoft.com/office/word/2010/wordprocessingShape" mc:Ignorable="w14 w15 wp14">
   <w:abstractNum w:abstractNumId="0">
     <w:nsid w:val="00000001"/>
     <w:multiLevelType w:val="hybridMultilevel"/>
@@ -13409,7 +13233,7 @@
 </file>
 
 <file path=word/styles.xml><?xml version="1.0" encoding="utf-8"?>
-<w:styles xmlns:mc="http://schemas.openxmlformats.org/markup-compatibility/2006" xmlns:r="http://schemas.openxmlformats.org/officeDocument/2006/relationships" xmlns:w="http://schemas.openxmlformats.org/wordprocessingml/2006/main" xmlns:w14="http://schemas.microsoft.com/office/word/2010/wordml" mc:Ignorable="w14">
+<w:styles xmlns:mc="http://schemas.openxmlformats.org/markup-compatibility/2006" xmlns:r="http://schemas.openxmlformats.org/officeDocument/2006/relationships" xmlns:w="http://schemas.openxmlformats.org/wordprocessingml/2006/main" xmlns:w14="http://schemas.microsoft.com/office/word/2010/wordml" xmlns:w15="http://schemas.microsoft.com/office/word/2012/wordml" mc:Ignorable="w14 w15">
   <w:docDefaults>
     <w:rPrDefault>
       <w:rPr>
@@ -13429,153 +13253,369 @@
       </w:pPr>
     </w:pPrDefault>
   </w:docDefaults>
-  <w:latentStyles w:defLockedState="0" w:defUIPriority="99" w:defSemiHidden="1" w:defUnhideWhenUsed="1" w:defQFormat="0" w:count="276">
-    <w:lsdException w:name="Normal" w:semiHidden="0" w:uiPriority="0" w:unhideWhenUsed="0" w:qFormat="1"/>
-    <w:lsdException w:name="heading 1" w:semiHidden="0" w:uiPriority="9" w:unhideWhenUsed="0" w:qFormat="1"/>
-    <w:lsdException w:name="heading 2" w:uiPriority="9" w:qFormat="1"/>
-    <w:lsdException w:name="heading 3" w:uiPriority="9" w:qFormat="1"/>
-    <w:lsdException w:name="heading 4" w:uiPriority="9" w:qFormat="1"/>
-    <w:lsdException w:name="heading 5" w:uiPriority="9" w:qFormat="1"/>
-    <w:lsdException w:name="heading 6" w:uiPriority="9" w:qFormat="1"/>
-    <w:lsdException w:name="heading 7" w:uiPriority="9" w:qFormat="1"/>
-    <w:lsdException w:name="heading 8" w:uiPriority="9" w:qFormat="1"/>
-    <w:lsdException w:name="heading 9" w:uiPriority="9" w:qFormat="1"/>
-    <w:lsdException w:name="toc 1" w:uiPriority="39"/>
-    <w:lsdException w:name="toc 2" w:uiPriority="39"/>
-    <w:lsdException w:name="toc 3" w:uiPriority="39"/>
-    <w:lsdException w:name="toc 4" w:uiPriority="39"/>
-    <w:lsdException w:name="toc 5" w:uiPriority="39"/>
-    <w:lsdException w:name="toc 6" w:uiPriority="39"/>
-    <w:lsdException w:name="toc 7" w:uiPriority="39"/>
-    <w:lsdException w:name="toc 8" w:uiPriority="39"/>
-    <w:lsdException w:name="toc 9" w:uiPriority="39"/>
-    <w:lsdException w:name="caption" w:uiPriority="35" w:qFormat="1"/>
-    <w:lsdException w:name="Title" w:semiHidden="0" w:uiPriority="10" w:unhideWhenUsed="0" w:qFormat="1"/>
-    <w:lsdException w:name="Default Paragraph Font" w:uiPriority="1"/>
-    <w:lsdException w:name="Subtitle" w:semiHidden="0" w:uiPriority="11" w:unhideWhenUsed="0" w:qFormat="1"/>
-    <w:lsdException w:name="Strong" w:semiHidden="0" w:uiPriority="22" w:unhideWhenUsed="0" w:qFormat="1"/>
-    <w:lsdException w:name="Emphasis" w:semiHidden="0" w:uiPriority="20" w:unhideWhenUsed="0" w:qFormat="1"/>
-    <w:lsdException w:name="Table Grid" w:semiHidden="0" w:uiPriority="59" w:unhideWhenUsed="0"/>
-    <w:lsdException w:name="Note Level 1" w:semiHidden="0" w:unhideWhenUsed="0"/>
-    <w:lsdException w:name="Note Level 2" w:semiHidden="0" w:unhideWhenUsed="0"/>
-    <w:lsdException w:name="Note Level 3" w:semiHidden="0" w:unhideWhenUsed="0"/>
-    <w:lsdException w:name="Note Level 4" w:semiHidden="0" w:unhideWhenUsed="0"/>
-    <w:lsdException w:name="Note Level 5" w:semiHidden="0" w:unhideWhenUsed="0"/>
-    <w:lsdException w:name="Note Level 6" w:semiHidden="0" w:unhideWhenUsed="0"/>
-    <w:lsdException w:name="Note Level 7" w:semiHidden="0" w:unhideWhenUsed="0"/>
-    <w:lsdException w:name="Note Level 8" w:semiHidden="0" w:unhideWhenUsed="0"/>
-    <w:lsdException w:name="Note Level 9" w:semiHidden="0" w:unhideWhenUsed="0"/>
-    <w:lsdException w:name="Placeholder Text" w:unhideWhenUsed="0"/>
-    <w:lsdException w:name="No Spacing" w:semiHidden="0" w:uiPriority="1" w:unhideWhenUsed="0" w:qFormat="1"/>
-    <w:lsdException w:name="Light Shading" w:semiHidden="0" w:uiPriority="60" w:unhideWhenUsed="0"/>
-    <w:lsdException w:name="Light List" w:semiHidden="0" w:uiPriority="61" w:unhideWhenUsed="0"/>
-    <w:lsdException w:name="Light Grid" w:semiHidden="0" w:uiPriority="62" w:unhideWhenUsed="0"/>
-    <w:lsdException w:name="Medium Shading 1" w:semiHidden="0" w:uiPriority="63" w:unhideWhenUsed="0"/>
-    <w:lsdException w:name="Medium Shading 2" w:semiHidden="0" w:uiPriority="64" w:unhideWhenUsed="0"/>
-    <w:lsdException w:name="Medium List 1" w:semiHidden="0" w:uiPriority="65" w:unhideWhenUsed="0"/>
-    <w:lsdException w:name="Medium List 2" w:semiHidden="0" w:uiPriority="66" w:unhideWhenUsed="0"/>
-    <w:lsdException w:name="Medium Grid 1" w:semiHidden="0" w:uiPriority="67" w:unhideWhenUsed="0"/>
-    <w:lsdException w:name="Medium Grid 2" w:semiHidden="0" w:uiPriority="68" w:unhideWhenUsed="0"/>
-    <w:lsdException w:name="Medium Grid 3" w:semiHidden="0" w:uiPriority="69" w:unhideWhenUsed="0"/>
-    <w:lsdException w:name="Dark List" w:semiHidden="0" w:uiPriority="70" w:unhideWhenUsed="0"/>
-    <w:lsdException w:name="Colorful Shading" w:semiHidden="0" w:uiPriority="71" w:unhideWhenUsed="0"/>
-    <w:lsdException w:name="Colorful List" w:semiHidden="0" w:uiPriority="72" w:unhideWhenUsed="0"/>
-    <w:lsdException w:name="Colorful Grid" w:semiHidden="0" w:uiPriority="73" w:unhideWhenUsed="0"/>
-    <w:lsdException w:name="Light Shading Accent 1" w:semiHidden="0" w:uiPriority="60" w:unhideWhenUsed="0"/>
-    <w:lsdException w:name="Light List Accent 1" w:semiHidden="0" w:uiPriority="61" w:unhideWhenUsed="0"/>
-    <w:lsdException w:name="Light Grid Accent 1" w:semiHidden="0" w:uiPriority="62" w:unhideWhenUsed="0"/>
-    <w:lsdException w:name="Medium Shading 1 Accent 1" w:semiHidden="0" w:uiPriority="63" w:unhideWhenUsed="0"/>
-    <w:lsdException w:name="Medium Shading 2 Accent 1" w:semiHidden="0" w:uiPriority="64" w:unhideWhenUsed="0"/>
-    <w:lsdException w:name="Medium List 1 Accent 1" w:semiHidden="0" w:uiPriority="65" w:unhideWhenUsed="0"/>
-    <w:lsdException w:name="Revision" w:unhideWhenUsed="0"/>
-    <w:lsdException w:name="List Paragraph" w:semiHidden="0" w:uiPriority="34" w:unhideWhenUsed="0" w:qFormat="1"/>
-    <w:lsdException w:name="Quote" w:semiHidden="0" w:uiPriority="29" w:unhideWhenUsed="0" w:qFormat="1"/>
-    <w:lsdException w:name="Intense Quote" w:semiHidden="0" w:uiPriority="30" w:unhideWhenUsed="0" w:qFormat="1"/>
-    <w:lsdException w:name="Medium List 2 Accent 1" w:semiHidden="0" w:uiPriority="66" w:unhideWhenUsed="0"/>
-    <w:lsdException w:name="Medium Grid 1 Accent 1" w:semiHidden="0" w:uiPriority="67" w:unhideWhenUsed="0"/>
-    <w:lsdException w:name="Medium Grid 2 Accent 1" w:semiHidden="0" w:uiPriority="68" w:unhideWhenUsed="0"/>
-    <w:lsdException w:name="Medium Grid 3 Accent 1" w:semiHidden="0" w:uiPriority="69" w:unhideWhenUsed="0"/>
-    <w:lsdException w:name="Dark List Accent 1" w:semiHidden="0" w:uiPriority="70" w:unhideWhenUsed="0"/>
-    <w:lsdException w:name="Colorful Shading Accent 1" w:semiHidden="0" w:uiPriority="71" w:unhideWhenUsed="0"/>
-    <w:lsdException w:name="Colorful List Accent 1" w:semiHidden="0" w:uiPriority="72" w:unhideWhenUsed="0"/>
-    <w:lsdException w:name="Colorful Grid Accent 1" w:semiHidden="0" w:uiPriority="73" w:unhideWhenUsed="0"/>
-    <w:lsdException w:name="Light Shading Accent 2" w:semiHidden="0" w:uiPriority="60" w:unhideWhenUsed="0"/>
-    <w:lsdException w:name="Light List Accent 2" w:semiHidden="0" w:uiPriority="61" w:unhideWhenUsed="0"/>
-    <w:lsdException w:name="Light Grid Accent 2" w:semiHidden="0" w:uiPriority="62" w:unhideWhenUsed="0"/>
-    <w:lsdException w:name="Medium Shading 1 Accent 2" w:semiHidden="0" w:uiPriority="63" w:unhideWhenUsed="0"/>
-    <w:lsdException w:name="Medium Shading 2 Accent 2" w:semiHidden="0" w:uiPriority="64" w:unhideWhenUsed="0"/>
-    <w:lsdException w:name="Medium List 1 Accent 2" w:semiHidden="0" w:uiPriority="65" w:unhideWhenUsed="0"/>
-    <w:lsdException w:name="Medium List 2 Accent 2" w:semiHidden="0" w:uiPriority="66" w:unhideWhenUsed="0"/>
-    <w:lsdException w:name="Medium Grid 1 Accent 2" w:semiHidden="0" w:uiPriority="67" w:unhideWhenUsed="0"/>
-    <w:lsdException w:name="Medium Grid 2 Accent 2" w:semiHidden="0" w:uiPriority="68" w:unhideWhenUsed="0"/>
-    <w:lsdException w:name="Medium Grid 3 Accent 2" w:semiHidden="0" w:uiPriority="69" w:unhideWhenUsed="0"/>
-    <w:lsdException w:name="Dark List Accent 2" w:semiHidden="0" w:uiPriority="70" w:unhideWhenUsed="0"/>
-    <w:lsdException w:name="Colorful Shading Accent 2" w:semiHidden="0" w:uiPriority="71" w:unhideWhenUsed="0"/>
-    <w:lsdException w:name="Colorful List Accent 2" w:semiHidden="0" w:uiPriority="72" w:unhideWhenUsed="0"/>
-    <w:lsdException w:name="Colorful Grid Accent 2" w:semiHidden="0" w:uiPriority="73" w:unhideWhenUsed="0"/>
-    <w:lsdException w:name="Light Shading Accent 3" w:semiHidden="0" w:uiPriority="60" w:unhideWhenUsed="0"/>
-    <w:lsdException w:name="Light List Accent 3" w:semiHidden="0" w:uiPriority="61" w:unhideWhenUsed="0"/>
-    <w:lsdException w:name="Light Grid Accent 3" w:semiHidden="0" w:uiPriority="62" w:unhideWhenUsed="0"/>
-    <w:lsdException w:name="Medium Shading 1 Accent 3" w:semiHidden="0" w:uiPriority="63" w:unhideWhenUsed="0"/>
-    <w:lsdException w:name="Medium Shading 2 Accent 3" w:semiHidden="0" w:uiPriority="64" w:unhideWhenUsed="0"/>
-    <w:lsdException w:name="Medium List 1 Accent 3" w:semiHidden="0" w:uiPriority="65" w:unhideWhenUsed="0"/>
-    <w:lsdException w:name="Medium List 2 Accent 3" w:semiHidden="0" w:uiPriority="66" w:unhideWhenUsed="0"/>
-    <w:lsdException w:name="Medium Grid 1 Accent 3" w:semiHidden="0" w:uiPriority="67" w:unhideWhenUsed="0"/>
-    <w:lsdException w:name="Medium Grid 2 Accent 3" w:semiHidden="0" w:uiPriority="68" w:unhideWhenUsed="0"/>
-    <w:lsdException w:name="Medium Grid 3 Accent 3" w:semiHidden="0" w:uiPriority="69" w:unhideWhenUsed="0"/>
-    <w:lsdException w:name="Dark List Accent 3" w:semiHidden="0" w:uiPriority="70" w:unhideWhenUsed="0"/>
-    <w:lsdException w:name="Colorful Shading Accent 3" w:semiHidden="0" w:uiPriority="71" w:unhideWhenUsed="0"/>
-    <w:lsdException w:name="Colorful List Accent 3" w:semiHidden="0" w:uiPriority="72" w:unhideWhenUsed="0"/>
-    <w:lsdException w:name="Colorful Grid Accent 3" w:semiHidden="0" w:uiPriority="73" w:unhideWhenUsed="0"/>
-    <w:lsdException w:name="Light Shading Accent 4" w:semiHidden="0" w:uiPriority="60" w:unhideWhenUsed="0"/>
-    <w:lsdException w:name="Light List Accent 4" w:semiHidden="0" w:uiPriority="61" w:unhideWhenUsed="0"/>
-    <w:lsdException w:name="Light Grid Accent 4" w:semiHidden="0" w:uiPriority="62" w:unhideWhenUsed="0"/>
-    <w:lsdException w:name="Medium Shading 1 Accent 4" w:semiHidden="0" w:uiPriority="63" w:unhideWhenUsed="0"/>
-    <w:lsdException w:name="Medium Shading 2 Accent 4" w:semiHidden="0" w:uiPriority="64" w:unhideWhenUsed="0"/>
-    <w:lsdException w:name="Medium List 1 Accent 4" w:semiHidden="0" w:uiPriority="65" w:unhideWhenUsed="0"/>
-    <w:lsdException w:name="Medium List 2 Accent 4" w:semiHidden="0" w:uiPriority="66" w:unhideWhenUsed="0"/>
-    <w:lsdException w:name="Medium Grid 1 Accent 4" w:semiHidden="0" w:uiPriority="67" w:unhideWhenUsed="0"/>
-    <w:lsdException w:name="Medium Grid 2 Accent 4" w:semiHidden="0" w:uiPriority="68" w:unhideWhenUsed="0"/>
-    <w:lsdException w:name="Medium Grid 3 Accent 4" w:semiHidden="0" w:uiPriority="69" w:unhideWhenUsed="0"/>
-    <w:lsdException w:name="Dark List Accent 4" w:semiHidden="0" w:uiPriority="70" w:unhideWhenUsed="0"/>
-    <w:lsdException w:name="Colorful Shading Accent 4" w:semiHidden="0" w:uiPriority="71" w:unhideWhenUsed="0"/>
-    <w:lsdException w:name="Colorful List Accent 4" w:semiHidden="0" w:uiPriority="72" w:unhideWhenUsed="0"/>
-    <w:lsdException w:name="Colorful Grid Accent 4" w:semiHidden="0" w:uiPriority="73" w:unhideWhenUsed="0"/>
-    <w:lsdException w:name="Light Shading Accent 5" w:semiHidden="0" w:uiPriority="60" w:unhideWhenUsed="0"/>
-    <w:lsdException w:name="Light List Accent 5" w:semiHidden="0" w:uiPriority="61" w:unhideWhenUsed="0"/>
-    <w:lsdException w:name="Light Grid Accent 5" w:semiHidden="0" w:uiPriority="62" w:unhideWhenUsed="0"/>
-    <w:lsdException w:name="Medium Shading 1 Accent 5" w:semiHidden="0" w:uiPriority="63" w:unhideWhenUsed="0"/>
-    <w:lsdException w:name="Medium Shading 2 Accent 5" w:semiHidden="0" w:uiPriority="64" w:unhideWhenUsed="0"/>
-    <w:lsdException w:name="Medium List 1 Accent 5" w:semiHidden="0" w:uiPriority="65" w:unhideWhenUsed="0"/>
-    <w:lsdException w:name="Medium List 2 Accent 5" w:semiHidden="0" w:uiPriority="66" w:unhideWhenUsed="0"/>
-    <w:lsdException w:name="Medium Grid 1 Accent 5" w:semiHidden="0" w:uiPriority="67" w:unhideWhenUsed="0"/>
-    <w:lsdException w:name="Medium Grid 2 Accent 5" w:semiHidden="0" w:uiPriority="68" w:unhideWhenUsed="0"/>
-    <w:lsdException w:name="Medium Grid 3 Accent 5" w:semiHidden="0" w:uiPriority="69" w:unhideWhenUsed="0"/>
-    <w:lsdException w:name="Dark List Accent 5" w:semiHidden="0" w:uiPriority="70" w:unhideWhenUsed="0"/>
-    <w:lsdException w:name="Colorful Shading Accent 5" w:semiHidden="0" w:uiPriority="71" w:unhideWhenUsed="0"/>
-    <w:lsdException w:name="Colorful List Accent 5" w:semiHidden="0" w:uiPriority="72" w:unhideWhenUsed="0"/>
-    <w:lsdException w:name="Colorful Grid Accent 5" w:semiHidden="0" w:uiPriority="73" w:unhideWhenUsed="0"/>
-    <w:lsdException w:name="Light Shading Accent 6" w:semiHidden="0" w:uiPriority="60" w:unhideWhenUsed="0"/>
-    <w:lsdException w:name="Light List Accent 6" w:semiHidden="0" w:uiPriority="61" w:unhideWhenUsed="0"/>
-    <w:lsdException w:name="Light Grid Accent 6" w:semiHidden="0" w:uiPriority="62" w:unhideWhenUsed="0"/>
-    <w:lsdException w:name="Medium Shading 1 Accent 6" w:semiHidden="0" w:uiPriority="63" w:unhideWhenUsed="0"/>
-    <w:lsdException w:name="Medium Shading 2 Accent 6" w:semiHidden="0" w:uiPriority="69" w:unhideWhenUsed="0"/>
-    <w:lsdException w:name="Medium List 1 Accent 6" w:semiHidden="0" w:uiPriority="65" w:unhideWhenUsed="0"/>
-    <w:lsdException w:name="Medium List 2 Accent 6" w:semiHidden="0" w:uiPriority="66" w:unhideWhenUsed="0"/>
-    <w:lsdException w:name="Medium Grid 1 Accent 6" w:semiHidden="0" w:uiPriority="67" w:unhideWhenUsed="0"/>
-    <w:lsdException w:name="Medium Grid 2 Accent 6" w:semiHidden="0" w:uiPriority="68" w:unhideWhenUsed="0"/>
-    <w:lsdException w:name="Medium Grid 3 Accent 6" w:semiHidden="0" w:uiPriority="69" w:unhideWhenUsed="0"/>
-    <w:lsdException w:name="Dark List Accent 6" w:semiHidden="0" w:uiPriority="70" w:unhideWhenUsed="0"/>
-    <w:lsdException w:name="Colorful Shading Accent 6" w:semiHidden="0" w:uiPriority="71" w:unhideWhenUsed="0"/>
-    <w:lsdException w:name="Colorful List Accent 6" w:semiHidden="0" w:uiPriority="72" w:unhideWhenUsed="0"/>
-    <w:lsdException w:name="Colorful Grid Accent 6" w:semiHidden="0" w:uiPriority="73" w:unhideWhenUsed="0"/>
-    <w:lsdException w:name="Subtle Emphasis" w:semiHidden="0" w:uiPriority="19" w:unhideWhenUsed="0" w:qFormat="1"/>
-    <w:lsdException w:name="Intense Emphasis" w:semiHidden="0" w:uiPriority="21" w:unhideWhenUsed="0" w:qFormat="1"/>
-    <w:lsdException w:name="Subtle Reference" w:semiHidden="0" w:uiPriority="31" w:unhideWhenUsed="0" w:qFormat="1"/>
-    <w:lsdException w:name="Intense Reference" w:semiHidden="0" w:uiPriority="32" w:unhideWhenUsed="0" w:qFormat="1"/>
-    <w:lsdException w:name="Book Title" w:semiHidden="0" w:uiPriority="33" w:unhideWhenUsed="0" w:qFormat="1"/>
-    <w:lsdException w:name="Bibliography" w:uiPriority="37"/>
-    <w:lsdException w:name="TOC Heading" w:uiPriority="39" w:qFormat="1"/>
+  <w:latentStyles w:defLockedState="0" w:defUIPriority="99" w:defSemiHidden="0" w:defUnhideWhenUsed="0" w:defQFormat="0" w:count="371">
+    <w:lsdException w:name="Normal" w:uiPriority="0" w:qFormat="1"/>
+    <w:lsdException w:name="heading 1" w:uiPriority="9" w:qFormat="1"/>
+    <w:lsdException w:name="heading 2" w:semiHidden="1" w:uiPriority="9" w:unhideWhenUsed="1" w:qFormat="1"/>
+    <w:lsdException w:name="heading 3" w:semiHidden="1" w:uiPriority="9" w:unhideWhenUsed="1" w:qFormat="1"/>
+    <w:lsdException w:name="heading 4" w:semiHidden="1" w:uiPriority="9" w:unhideWhenUsed="1" w:qFormat="1"/>
+    <w:lsdException w:name="heading 5" w:semiHidden="1" w:uiPriority="9" w:unhideWhenUsed="1" w:qFormat="1"/>
+    <w:lsdException w:name="heading 6" w:semiHidden="1" w:uiPriority="9" w:unhideWhenUsed="1" w:qFormat="1"/>
+    <w:lsdException w:name="heading 7" w:semiHidden="1" w:uiPriority="9" w:unhideWhenUsed="1" w:qFormat="1"/>
+    <w:lsdException w:name="heading 8" w:semiHidden="1" w:uiPriority="9" w:unhideWhenUsed="1" w:qFormat="1"/>
+    <w:lsdException w:name="heading 9" w:semiHidden="1" w:uiPriority="9" w:unhideWhenUsed="1" w:qFormat="1"/>
+    <w:lsdException w:name="index 1" w:semiHidden="1" w:unhideWhenUsed="1"/>
+    <w:lsdException w:name="index 2" w:semiHidden="1" w:unhideWhenUsed="1"/>
+    <w:lsdException w:name="index 3" w:semiHidden="1" w:unhideWhenUsed="1"/>
+    <w:lsdException w:name="index 4" w:semiHidden="1" w:unhideWhenUsed="1"/>
+    <w:lsdException w:name="index 5" w:semiHidden="1" w:unhideWhenUsed="1"/>
+    <w:lsdException w:name="index 6" w:semiHidden="1" w:unhideWhenUsed="1"/>
+    <w:lsdException w:name="index 7" w:semiHidden="1" w:unhideWhenUsed="1"/>
+    <w:lsdException w:name="index 8" w:semiHidden="1" w:unhideWhenUsed="1"/>
+    <w:lsdException w:name="index 9" w:semiHidden="1" w:unhideWhenUsed="1"/>
+    <w:lsdException w:name="toc 1" w:semiHidden="1" w:uiPriority="39" w:unhideWhenUsed="1"/>
+    <w:lsdException w:name="toc 2" w:semiHidden="1" w:uiPriority="39" w:unhideWhenUsed="1"/>
+    <w:lsdException w:name="toc 3" w:semiHidden="1" w:uiPriority="39" w:unhideWhenUsed="1"/>
+    <w:lsdException w:name="toc 4" w:semiHidden="1" w:uiPriority="39" w:unhideWhenUsed="1"/>
+    <w:lsdException w:name="toc 5" w:semiHidden="1" w:uiPriority="39" w:unhideWhenUsed="1"/>
+    <w:lsdException w:name="toc 6" w:semiHidden="1" w:uiPriority="39" w:unhideWhenUsed="1"/>
+    <w:lsdException w:name="toc 7" w:semiHidden="1" w:uiPriority="39" w:unhideWhenUsed="1"/>
+    <w:lsdException w:name="toc 8" w:semiHidden="1" w:uiPriority="39" w:unhideWhenUsed="1"/>
+    <w:lsdException w:name="toc 9" w:semiHidden="1" w:uiPriority="39" w:unhideWhenUsed="1"/>
+    <w:lsdException w:name="Normal Indent" w:semiHidden="1" w:unhideWhenUsed="1"/>
+    <w:lsdException w:name="footnote text" w:semiHidden="1" w:unhideWhenUsed="1"/>
+    <w:lsdException w:name="annotation text" w:semiHidden="1" w:unhideWhenUsed="1"/>
+    <w:lsdException w:name="header" w:semiHidden="1" w:unhideWhenUsed="1"/>
+    <w:lsdException w:name="footer" w:semiHidden="1" w:unhideWhenUsed="1"/>
+    <w:lsdException w:name="index heading" w:semiHidden="1" w:unhideWhenUsed="1"/>
+    <w:lsdException w:name="caption" w:semiHidden="1" w:uiPriority="35" w:unhideWhenUsed="1" w:qFormat="1"/>
+    <w:lsdException w:name="table of figures" w:semiHidden="1" w:unhideWhenUsed="1"/>
+    <w:lsdException w:name="envelope address" w:semiHidden="1" w:unhideWhenUsed="1"/>
+    <w:lsdException w:name="envelope return" w:semiHidden="1" w:unhideWhenUsed="1"/>
+    <w:lsdException w:name="footnote reference" w:semiHidden="1" w:unhideWhenUsed="1"/>
+    <w:lsdException w:name="annotation reference" w:semiHidden="1" w:unhideWhenUsed="1"/>
+    <w:lsdException w:name="line number" w:semiHidden="1" w:unhideWhenUsed="1"/>
+    <w:lsdException w:name="page number" w:semiHidden="1" w:unhideWhenUsed="1"/>
+    <w:lsdException w:name="endnote reference" w:semiHidden="1" w:unhideWhenUsed="1"/>
+    <w:lsdException w:name="endnote text" w:semiHidden="1" w:unhideWhenUsed="1"/>
+    <w:lsdException w:name="table of authorities" w:semiHidden="1" w:unhideWhenUsed="1"/>
+    <w:lsdException w:name="macro" w:semiHidden="1" w:unhideWhenUsed="1"/>
+    <w:lsdException w:name="toa heading" w:semiHidden="1" w:unhideWhenUsed="1"/>
+    <w:lsdException w:name="List" w:semiHidden="1" w:unhideWhenUsed="1"/>
+    <w:lsdException w:name="List Bullet" w:semiHidden="1" w:unhideWhenUsed="1"/>
+    <w:lsdException w:name="List Number" w:semiHidden="1" w:unhideWhenUsed="1"/>
+    <w:lsdException w:name="List 2" w:semiHidden="1" w:unhideWhenUsed="1"/>
+    <w:lsdException w:name="List 3" w:semiHidden="1" w:unhideWhenUsed="1"/>
+    <w:lsdException w:name="List 4" w:semiHidden="1" w:unhideWhenUsed="1"/>
+    <w:lsdException w:name="List 5" w:semiHidden="1" w:unhideWhenUsed="1"/>
+    <w:lsdException w:name="List Bullet 2" w:semiHidden="1" w:unhideWhenUsed="1"/>
+    <w:lsdException w:name="List Bullet 3" w:semiHidden="1" w:unhideWhenUsed="1"/>
+    <w:lsdException w:name="List Bullet 4" w:semiHidden="1" w:unhideWhenUsed="1"/>
+    <w:lsdException w:name="List Bullet 5" w:semiHidden="1" w:unhideWhenUsed="1"/>
+    <w:lsdException w:name="List Number 2" w:semiHidden="1" w:unhideWhenUsed="1"/>
+    <w:lsdException w:name="List Number 3" w:semiHidden="1" w:unhideWhenUsed="1"/>
+    <w:lsdException w:name="List Number 4" w:semiHidden="1" w:unhideWhenUsed="1"/>
+    <w:lsdException w:name="List Number 5" w:semiHidden="1" w:unhideWhenUsed="1"/>
+    <w:lsdException w:name="Title" w:uiPriority="10" w:qFormat="1"/>
+    <w:lsdException w:name="Closing" w:semiHidden="1" w:unhideWhenUsed="1"/>
+    <w:lsdException w:name="Signature" w:semiHidden="1" w:unhideWhenUsed="1"/>
+    <w:lsdException w:name="Default Paragraph Font" w:semiHidden="1" w:uiPriority="1" w:unhideWhenUsed="1"/>
+    <w:lsdException w:name="Body Text" w:semiHidden="1" w:unhideWhenUsed="1"/>
+    <w:lsdException w:name="Body Text Indent" w:semiHidden="1" w:unhideWhenUsed="1"/>
+    <w:lsdException w:name="List Continue" w:semiHidden="1" w:unhideWhenUsed="1"/>
+    <w:lsdException w:name="List Continue 2" w:semiHidden="1" w:unhideWhenUsed="1"/>
+    <w:lsdException w:name="List Continue 3" w:semiHidden="1" w:unhideWhenUsed="1"/>
+    <w:lsdException w:name="List Continue 4" w:semiHidden="1" w:unhideWhenUsed="1"/>
+    <w:lsdException w:name="List Continue 5" w:semiHidden="1" w:unhideWhenUsed="1"/>
+    <w:lsdException w:name="Message Header" w:semiHidden="1" w:unhideWhenUsed="1"/>
+    <w:lsdException w:name="Subtitle" w:uiPriority="11" w:qFormat="1"/>
+    <w:lsdException w:name="Salutation" w:semiHidden="1" w:unhideWhenUsed="1"/>
+    <w:lsdException w:name="Date" w:semiHidden="1" w:unhideWhenUsed="1"/>
+    <w:lsdException w:name="Body Text First Indent" w:semiHidden="1" w:unhideWhenUsed="1"/>
+    <w:lsdException w:name="Body Text First Indent 2" w:semiHidden="1" w:unhideWhenUsed="1"/>
+    <w:lsdException w:name="Note Heading" w:semiHidden="1" w:unhideWhenUsed="1"/>
+    <w:lsdException w:name="Body Text 2" w:semiHidden="1" w:unhideWhenUsed="1"/>
+    <w:lsdException w:name="Body Text 3" w:semiHidden="1" w:unhideWhenUsed="1"/>
+    <w:lsdException w:name="Body Text Indent 2" w:semiHidden="1" w:unhideWhenUsed="1"/>
+    <w:lsdException w:name="Body Text Indent 3" w:semiHidden="1" w:unhideWhenUsed="1"/>
+    <w:lsdException w:name="Block Text" w:semiHidden="1" w:unhideWhenUsed="1"/>
+    <w:lsdException w:name="Hyperlink" w:semiHidden="1" w:unhideWhenUsed="1"/>
+    <w:lsdException w:name="FollowedHyperlink" w:semiHidden="1" w:unhideWhenUsed="1"/>
+    <w:lsdException w:name="Strong" w:uiPriority="22" w:qFormat="1"/>
+    <w:lsdException w:name="Emphasis" w:uiPriority="20" w:qFormat="1"/>
+    <w:lsdException w:name="Document Map" w:semiHidden="1" w:unhideWhenUsed="1"/>
+    <w:lsdException w:name="Plain Text" w:semiHidden="1" w:unhideWhenUsed="1"/>
+    <w:lsdException w:name="E-mail Signature" w:semiHidden="1" w:unhideWhenUsed="1"/>
+    <w:lsdException w:name="HTML Top of Form" w:semiHidden="1" w:unhideWhenUsed="1"/>
+    <w:lsdException w:name="HTML Bottom of Form" w:semiHidden="1" w:unhideWhenUsed="1"/>
+    <w:lsdException w:name="Normal (Web)" w:semiHidden="1" w:unhideWhenUsed="1"/>
+    <w:lsdException w:name="HTML Acronym" w:semiHidden="1" w:unhideWhenUsed="1"/>
+    <w:lsdException w:name="HTML Address" w:semiHidden="1" w:unhideWhenUsed="1"/>
+    <w:lsdException w:name="HTML Cite" w:semiHidden="1" w:unhideWhenUsed="1"/>
+    <w:lsdException w:name="HTML Code" w:semiHidden="1" w:unhideWhenUsed="1"/>
+    <w:lsdException w:name="HTML Definition" w:semiHidden="1" w:unhideWhenUsed="1"/>
+    <w:lsdException w:name="HTML Keyboard" w:semiHidden="1" w:unhideWhenUsed="1"/>
+    <w:lsdException w:name="HTML Preformatted" w:semiHidden="1" w:unhideWhenUsed="1"/>
+    <w:lsdException w:name="HTML Sample" w:semiHidden="1" w:unhideWhenUsed="1"/>
+    <w:lsdException w:name="HTML Typewriter" w:semiHidden="1" w:unhideWhenUsed="1"/>
+    <w:lsdException w:name="HTML Variable" w:semiHidden="1" w:unhideWhenUsed="1"/>
+    <w:lsdException w:name="Normal Table" w:semiHidden="1" w:unhideWhenUsed="1"/>
+    <w:lsdException w:name="annotation subject" w:semiHidden="1" w:unhideWhenUsed="1"/>
+    <w:lsdException w:name="No List" w:semiHidden="1" w:unhideWhenUsed="1"/>
+    <w:lsdException w:name="Outline List 1" w:semiHidden="1" w:unhideWhenUsed="1"/>
+    <w:lsdException w:name="Outline List 2" w:semiHidden="1" w:unhideWhenUsed="1"/>
+    <w:lsdException w:name="Outline List 3" w:semiHidden="1" w:unhideWhenUsed="1"/>
+    <w:lsdException w:name="Table Simple 1" w:semiHidden="1" w:unhideWhenUsed="1"/>
+    <w:lsdException w:name="Table Simple 2" w:semiHidden="1" w:unhideWhenUsed="1"/>
+    <w:lsdException w:name="Table Simple 3" w:semiHidden="1" w:unhideWhenUsed="1"/>
+    <w:lsdException w:name="Table Classic 1" w:semiHidden="1" w:unhideWhenUsed="1"/>
+    <w:lsdException w:name="Table Classic 2" w:semiHidden="1" w:unhideWhenUsed="1"/>
+    <w:lsdException w:name="Table Classic 3" w:semiHidden="1" w:unhideWhenUsed="1"/>
+    <w:lsdException w:name="Table Classic 4" w:semiHidden="1" w:unhideWhenUsed="1"/>
+    <w:lsdException w:name="Table Colorful 1" w:semiHidden="1" w:unhideWhenUsed="1"/>
+    <w:lsdException w:name="Table Colorful 2" w:semiHidden="1" w:unhideWhenUsed="1"/>
+    <w:lsdException w:name="Table Colorful 3" w:semiHidden="1" w:unhideWhenUsed="1"/>
+    <w:lsdException w:name="Table Columns 1" w:semiHidden="1" w:unhideWhenUsed="1"/>
+    <w:lsdException w:name="Table Columns 2" w:semiHidden="1" w:unhideWhenUsed="1"/>
+    <w:lsdException w:name="Table Columns 3" w:semiHidden="1" w:unhideWhenUsed="1"/>
+    <w:lsdException w:name="Table Columns 4" w:semiHidden="1" w:unhideWhenUsed="1"/>
+    <w:lsdException w:name="Table Columns 5" w:semiHidden="1" w:unhideWhenUsed="1"/>
+    <w:lsdException w:name="Table Grid 1" w:semiHidden="1" w:unhideWhenUsed="1"/>
+    <w:lsdException w:name="Table Grid 2" w:semiHidden="1" w:unhideWhenUsed="1"/>
+    <w:lsdException w:name="Table Grid 3" w:semiHidden="1" w:unhideWhenUsed="1"/>
+    <w:lsdException w:name="Table Grid 4" w:semiHidden="1" w:unhideWhenUsed="1"/>
+    <w:lsdException w:name="Table Grid 5" w:semiHidden="1" w:unhideWhenUsed="1"/>
+    <w:lsdException w:name="Table Grid 6" w:semiHidden="1" w:unhideWhenUsed="1"/>
+    <w:lsdException w:name="Table Grid 7" w:semiHidden="1" w:unhideWhenUsed="1"/>
+    <w:lsdException w:name="Table Grid 8" w:semiHidden="1" w:unhideWhenUsed="1"/>
+    <w:lsdException w:name="Table List 1" w:semiHidden="1" w:unhideWhenUsed="1"/>
+    <w:lsdException w:name="Table List 2" w:semiHidden="1" w:unhideWhenUsed="1"/>
+    <w:lsdException w:name="Table List 3" w:semiHidden="1" w:unhideWhenUsed="1"/>
+    <w:lsdException w:name="Table List 4" w:semiHidden="1" w:unhideWhenUsed="1"/>
+    <w:lsdException w:name="Table List 5" w:semiHidden="1" w:unhideWhenUsed="1"/>
+    <w:lsdException w:name="Table List 6" w:semiHidden="1" w:unhideWhenUsed="1"/>
+    <w:lsdException w:name="Table List 7" w:semiHidden="1" w:unhideWhenUsed="1"/>
+    <w:lsdException w:name="Table List 8" w:semiHidden="1" w:unhideWhenUsed="1"/>
+    <w:lsdException w:name="Table 3D effects 1" w:semiHidden="1" w:unhideWhenUsed="1"/>
+    <w:lsdException w:name="Table 3D effects 2" w:semiHidden="1" w:unhideWhenUsed="1"/>
+    <w:lsdException w:name="Table 3D effects 3" w:semiHidden="1" w:unhideWhenUsed="1"/>
+    <w:lsdException w:name="Table Contemporary" w:semiHidden="1" w:unhideWhenUsed="1"/>
+    <w:lsdException w:name="Table Elegant" w:semiHidden="1" w:unhideWhenUsed="1"/>
+    <w:lsdException w:name="Table Professional" w:semiHidden="1" w:unhideWhenUsed="1"/>
+    <w:lsdException w:name="Table Subtle 1" w:semiHidden="1" w:unhideWhenUsed="1"/>
+    <w:lsdException w:name="Table Subtle 2" w:semiHidden="1" w:unhideWhenUsed="1"/>
+    <w:lsdException w:name="Table Web 1" w:semiHidden="1" w:unhideWhenUsed="1"/>
+    <w:lsdException w:name="Table Web 2" w:semiHidden="1" w:unhideWhenUsed="1"/>
+    <w:lsdException w:name="Table Web 3" w:semiHidden="1" w:unhideWhenUsed="1"/>
+    <w:lsdException w:name="Balloon Text" w:semiHidden="1" w:unhideWhenUsed="1"/>
+    <w:lsdException w:name="Table Grid" w:uiPriority="59"/>
+    <w:lsdException w:name="Table Theme" w:semiHidden="1" w:unhideWhenUsed="1"/>
+    <w:lsdException w:name="Placeholder Text" w:semiHidden="1"/>
+    <w:lsdException w:name="No Spacing" w:uiPriority="1" w:qFormat="1"/>
+    <w:lsdException w:name="Light Shading" w:uiPriority="60"/>
+    <w:lsdException w:name="Light List" w:uiPriority="61"/>
+    <w:lsdException w:name="Light Grid" w:uiPriority="62"/>
+    <w:lsdException w:name="Medium Shading 1" w:uiPriority="63"/>
+    <w:lsdException w:name="Medium Shading 2" w:uiPriority="64"/>
+    <w:lsdException w:name="Medium List 1" w:uiPriority="65"/>
+    <w:lsdException w:name="Medium List 2" w:uiPriority="66"/>
+    <w:lsdException w:name="Medium Grid 1" w:uiPriority="67"/>
+    <w:lsdException w:name="Medium Grid 2" w:uiPriority="68"/>
+    <w:lsdException w:name="Medium Grid 3" w:uiPriority="69"/>
+    <w:lsdException w:name="Dark List" w:uiPriority="70"/>
+    <w:lsdException w:name="Colorful Shading" w:uiPriority="71"/>
+    <w:lsdException w:name="Colorful List" w:uiPriority="72"/>
+    <w:lsdException w:name="Colorful Grid" w:uiPriority="73"/>
+    <w:lsdException w:name="Light Shading Accent 1" w:uiPriority="60"/>
+    <w:lsdException w:name="Light List Accent 1" w:uiPriority="61"/>
+    <w:lsdException w:name="Light Grid Accent 1" w:uiPriority="62"/>
+    <w:lsdException w:name="Medium Shading 1 Accent 1" w:uiPriority="63"/>
+    <w:lsdException w:name="Medium Shading 2 Accent 1" w:uiPriority="64"/>
+    <w:lsdException w:name="Medium List 1 Accent 1" w:uiPriority="65"/>
+    <w:lsdException w:name="Revision" w:semiHidden="1"/>
+    <w:lsdException w:name="List Paragraph" w:uiPriority="34" w:qFormat="1"/>
+    <w:lsdException w:name="Quote" w:uiPriority="29" w:qFormat="1"/>
+    <w:lsdException w:name="Intense Quote" w:uiPriority="30" w:qFormat="1"/>
+    <w:lsdException w:name="Medium List 2 Accent 1" w:uiPriority="66"/>
+    <w:lsdException w:name="Medium Grid 1 Accent 1" w:uiPriority="67"/>
+    <w:lsdException w:name="Medium Grid 2 Accent 1" w:uiPriority="68"/>
+    <w:lsdException w:name="Medium Grid 3 Accent 1" w:uiPriority="69"/>
+    <w:lsdException w:name="Dark List Accent 1" w:uiPriority="70"/>
+    <w:lsdException w:name="Colorful Shading Accent 1" w:uiPriority="71"/>
+    <w:lsdException w:name="Colorful List Accent 1" w:uiPriority="72"/>
+    <w:lsdException w:name="Colorful Grid Accent 1" w:uiPriority="73"/>
+    <w:lsdException w:name="Light Shading Accent 2" w:uiPriority="60"/>
+    <w:lsdException w:name="Light List Accent 2" w:uiPriority="61"/>
+    <w:lsdException w:name="Light Grid Accent 2" w:uiPriority="62"/>
+    <w:lsdException w:name="Medium Shading 1 Accent 2" w:uiPriority="63"/>
+    <w:lsdException w:name="Medium Shading 2 Accent 2" w:uiPriority="64"/>
+    <w:lsdException w:name="Medium List 1 Accent 2" w:uiPriority="65"/>
+    <w:lsdException w:name="Medium List 2 Accent 2" w:uiPriority="66"/>
+    <w:lsdException w:name="Medium Grid 1 Accent 2" w:uiPriority="67"/>
+    <w:lsdException w:name="Medium Grid 2 Accent 2" w:uiPriority="68"/>
+    <w:lsdException w:name="Medium Grid 3 Accent 2" w:uiPriority="69"/>
+    <w:lsdException w:name="Dark List Accent 2" w:uiPriority="70"/>
+    <w:lsdException w:name="Colorful Shading Accent 2" w:uiPriority="71"/>
+    <w:lsdException w:name="Colorful List Accent 2" w:uiPriority="72"/>
+    <w:lsdException w:name="Colorful Grid Accent 2" w:uiPriority="73"/>
+    <w:lsdException w:name="Light Shading Accent 3" w:uiPriority="60"/>
+    <w:lsdException w:name="Light List Accent 3" w:uiPriority="61"/>
+    <w:lsdException w:name="Light Grid Accent 3" w:uiPriority="62"/>
+    <w:lsdException w:name="Medium Shading 1 Accent 3" w:uiPriority="63"/>
+    <w:lsdException w:name="Medium Shading 2 Accent 3" w:uiPriority="64"/>
+    <w:lsdException w:name="Medium List 1 Accent 3" w:uiPriority="65"/>
+    <w:lsdException w:name="Medium List 2 Accent 3" w:uiPriority="66"/>
+    <w:lsdException w:name="Medium Grid 1 Accent 3" w:uiPriority="67"/>
+    <w:lsdException w:name="Medium Grid 2 Accent 3" w:uiPriority="68"/>
+    <w:lsdException w:name="Medium Grid 3 Accent 3" w:uiPriority="69"/>
+    <w:lsdException w:name="Dark List Accent 3" w:uiPriority="70"/>
+    <w:lsdException w:name="Colorful Shading Accent 3" w:uiPriority="71"/>
+    <w:lsdException w:name="Colorful List Accent 3" w:uiPriority="72"/>
+    <w:lsdException w:name="Colorful Grid Accent 3" w:uiPriority="73"/>
+    <w:lsdException w:name="Light Shading Accent 4" w:uiPriority="60"/>
+    <w:lsdException w:name="Light List Accent 4" w:uiPriority="61"/>
+    <w:lsdException w:name="Light Grid Accent 4" w:uiPriority="62"/>
+    <w:lsdException w:name="Medium Shading 1 Accent 4" w:uiPriority="63"/>
+    <w:lsdException w:name="Medium Shading 2 Accent 4" w:uiPriority="64"/>
+    <w:lsdException w:name="Medium List 1 Accent 4" w:uiPriority="65"/>
+    <w:lsdException w:name="Medium List 2 Accent 4" w:uiPriority="66"/>
+    <w:lsdException w:name="Medium Grid 1 Accent 4" w:uiPriority="67"/>
+    <w:lsdException w:name="Medium Grid 2 Accent 4" w:uiPriority="68"/>
+    <w:lsdException w:name="Medium Grid 3 Accent 4" w:uiPriority="69"/>
+    <w:lsdException w:name="Dark List Accent 4" w:uiPriority="70"/>
+    <w:lsdException w:name="Colorful Shading Accent 4" w:uiPriority="71"/>
+    <w:lsdException w:name="Colorful List Accent 4" w:uiPriority="72"/>
+    <w:lsdException w:name="Colorful Grid Accent 4" w:uiPriority="73"/>
+    <w:lsdException w:name="Light Shading Accent 5" w:uiPriority="60"/>
+    <w:lsdException w:name="Light List Accent 5" w:uiPriority="61"/>
+    <w:lsdException w:name="Light Grid Accent 5" w:uiPriority="62"/>
+    <w:lsdException w:name="Medium Shading 1 Accent 5" w:uiPriority="63"/>
+    <w:lsdException w:name="Medium Shading 2 Accent 5" w:uiPriority="64"/>
+    <w:lsdException w:name="Medium List 1 Accent 5" w:uiPriority="65"/>
+    <w:lsdException w:name="Medium List 2 Accent 5" w:uiPriority="66"/>
+    <w:lsdException w:name="Medium Grid 1 Accent 5" w:uiPriority="67"/>
+    <w:lsdException w:name="Medium Grid 2 Accent 5" w:uiPriority="68"/>
+    <w:lsdException w:name="Medium Grid 3 Accent 5" w:uiPriority="69"/>
+    <w:lsdException w:name="Dark List Accent 5" w:uiPriority="70"/>
+    <w:lsdException w:name="Colorful Shading Accent 5" w:uiPriority="71"/>
+    <w:lsdException w:name="Colorful List Accent 5" w:uiPriority="72"/>
+    <w:lsdException w:name="Colorful Grid Accent 5" w:uiPriority="73"/>
+    <w:lsdException w:name="Light Shading Accent 6" w:uiPriority="60"/>
+    <w:lsdException w:name="Light List Accent 6" w:uiPriority="61"/>
+    <w:lsdException w:name="Light Grid Accent 6" w:uiPriority="62"/>
+    <w:lsdException w:name="Medium Shading 1 Accent 6" w:uiPriority="63"/>
+    <w:lsdException w:name="Medium Shading 2 Accent 6" w:uiPriority="69"/>
+    <w:lsdException w:name="Medium List 1 Accent 6" w:uiPriority="65"/>
+    <w:lsdException w:name="Medium List 2 Accent 6" w:uiPriority="66"/>
+    <w:lsdException w:name="Medium Grid 1 Accent 6" w:uiPriority="67"/>
+    <w:lsdException w:name="Medium Grid 2 Accent 6" w:uiPriority="68"/>
+    <w:lsdException w:name="Medium Grid 3 Accent 6" w:uiPriority="69"/>
+    <w:lsdException w:name="Dark List Accent 6" w:uiPriority="70"/>
+    <w:lsdException w:name="Colorful Shading Accent 6" w:uiPriority="71"/>
+    <w:lsdException w:name="Colorful List Accent 6" w:uiPriority="72"/>
+    <w:lsdException w:name="Colorful Grid Accent 6" w:uiPriority="73"/>
+    <w:lsdException w:name="Subtle Emphasis" w:uiPriority="19" w:qFormat="1"/>
+    <w:lsdException w:name="Intense Emphasis" w:uiPriority="21" w:qFormat="1"/>
+    <w:lsdException w:name="Subtle Reference" w:uiPriority="31" w:qFormat="1"/>
+    <w:lsdException w:name="Intense Reference" w:uiPriority="32" w:qFormat="1"/>
+    <w:lsdException w:name="Book Title" w:uiPriority="33" w:qFormat="1"/>
+    <w:lsdException w:name="Bibliography" w:semiHidden="1" w:uiPriority="37" w:unhideWhenUsed="1"/>
+    <w:lsdException w:name="TOC Heading" w:semiHidden="1" w:uiPriority="39" w:unhideWhenUsed="1" w:qFormat="1"/>
+    <w:lsdException w:name="Grid Table 4" w:uiPriority="49"/>
+    <w:lsdException w:name="Grid Table 5 Dark" w:uiPriority="50"/>
+    <w:lsdException w:name="Grid Table 6 Colorful" w:uiPriority="51"/>
+    <w:lsdException w:name="Grid Table 7 Colorful" w:uiPriority="52"/>
+    <w:lsdException w:name="Grid Table 1 Light Accent 1" w:uiPriority="46"/>
+    <w:lsdException w:name="Grid Table 2 Accent 1" w:uiPriority="47"/>
+    <w:lsdException w:name="Grid Table 3 Accent 1" w:uiPriority="48"/>
+    <w:lsdException w:name="Grid Table 4 Accent 1" w:uiPriority="49"/>
+    <w:lsdException w:name="Grid Table 5 Dark Accent 1" w:uiPriority="50"/>
+    <w:lsdException w:name="Grid Table 6 Colorful Accent 1" w:uiPriority="51"/>
+    <w:lsdException w:name="Grid Table 7 Colorful Accent 1" w:uiPriority="52"/>
+    <w:lsdException w:name="Grid Table 1 Light Accent 2" w:uiPriority="46"/>
+    <w:lsdException w:name="Grid Table 2 Accent 2" w:uiPriority="47"/>
+    <w:lsdException w:name="Grid Table 3 Accent 2" w:uiPriority="48"/>
+    <w:lsdException w:name="Grid Table 4 Accent 2" w:uiPriority="49"/>
+    <w:lsdException w:name="Grid Table 5 Dark Accent 2" w:uiPriority="50"/>
+    <w:lsdException w:name="Grid Table 6 Colorful Accent 2" w:uiPriority="51"/>
+    <w:lsdException w:name="Grid Table 7 Colorful Accent 2" w:uiPriority="52"/>
+    <w:lsdException w:name="Grid Table 1 Light Accent 3" w:uiPriority="46"/>
+    <w:lsdException w:name="Grid Table 2 Accent 3" w:uiPriority="47"/>
+    <w:lsdException w:name="Grid Table 3 Accent 3" w:uiPriority="48"/>
+    <w:lsdException w:name="Grid Table 4 Accent 3" w:uiPriority="49"/>
+    <w:lsdException w:name="Grid Table 5 Dark Accent 3" w:uiPriority="50"/>
+    <w:lsdException w:name="Grid Table 6 Colorful Accent 3" w:uiPriority="51"/>
+    <w:lsdException w:name="Grid Table 7 Colorful Accent 3" w:uiPriority="52"/>
+    <w:lsdException w:name="Grid Table 1 Light Accent 4" w:uiPriority="46"/>
+    <w:lsdException w:name="Grid Table 2 Accent 4" w:uiPriority="47"/>
+    <w:lsdException w:name="Grid Table 3 Accent 4" w:uiPriority="48"/>
+    <w:lsdException w:name="Grid Table 4 Accent 4" w:uiPriority="49"/>
+    <w:lsdException w:name="Grid Table 5 Dark Accent 4" w:uiPriority="50"/>
+    <w:lsdException w:name="Grid Table 6 Colorful Accent 4" w:uiPriority="51"/>
+    <w:lsdException w:name="Grid Table 7 Colorful Accent 4" w:uiPriority="52"/>
+    <w:lsdException w:name="Grid Table 1 Light Accent 5" w:uiPriority="46"/>
+    <w:lsdException w:name="Grid Table 2 Accent 5" w:uiPriority="47"/>
+    <w:lsdException w:name="Grid Table 3 Accent 5" w:uiPriority="48"/>
+    <w:lsdException w:name="Grid Table 4 Accent 5" w:uiPriority="49"/>
+    <w:lsdException w:name="Grid Table 5 Dark Accent 5" w:uiPriority="50"/>
+    <w:lsdException w:name="Grid Table 6 Colorful Accent 5" w:uiPriority="51"/>
+    <w:lsdException w:name="Grid Table 7 Colorful Accent 5" w:uiPriority="52"/>
+    <w:lsdException w:name="Grid Table 1 Light Accent 6" w:uiPriority="46"/>
+    <w:lsdException w:name="Grid Table 2 Accent 6" w:uiPriority="47"/>
+    <w:lsdException w:name="Grid Table 3 Accent 6" w:uiPriority="48"/>
+    <w:lsdException w:name="Grid Table 4 Accent 6" w:uiPriority="49"/>
+    <w:lsdException w:name="Grid Table 5 Dark Accent 6" w:uiPriority="50"/>
+    <w:lsdException w:name="Grid Table 6 Colorful Accent 6" w:uiPriority="51"/>
+    <w:lsdException w:name="Grid Table 7 Colorful Accent 6" w:uiPriority="52"/>
+    <w:lsdException w:name="List Table 1 Light" w:uiPriority="46"/>
+    <w:lsdException w:name="List Table 2" w:uiPriority="47"/>
+    <w:lsdException w:name="List Table 3" w:uiPriority="48"/>
+    <w:lsdException w:name="List Table 4" w:uiPriority="49"/>
+    <w:lsdException w:name="List Table 5 Dark" w:uiPriority="50"/>
+    <w:lsdException w:name="List Table 6 Colorful" w:uiPriority="51"/>
+    <w:lsdException w:name="List Table 7 Colorful" w:uiPriority="52"/>
+    <w:lsdException w:name="List Table 1 Light Accent 1" w:uiPriority="46"/>
+    <w:lsdException w:name="List Table 2 Accent 1" w:uiPriority="47"/>
+    <w:lsdException w:name="List Table 3 Accent 1" w:uiPriority="48"/>
+    <w:lsdException w:name="List Table 4 Accent 1" w:uiPriority="49"/>
+    <w:lsdException w:name="List Table 5 Dark Accent 1" w:uiPriority="50"/>
+    <w:lsdException w:name="List Table 6 Colorful Accent 1" w:uiPriority="51"/>
+    <w:lsdException w:name="List Table 7 Colorful Accent 1" w:uiPriority="52"/>
+    <w:lsdException w:name="List Table 1 Light Accent 2" w:uiPriority="46"/>
+    <w:lsdException w:name="List Table 2 Accent 2" w:uiPriority="47"/>
+    <w:lsdException w:name="List Table 3 Accent 2" w:uiPriority="48"/>
+    <w:lsdException w:name="List Table 4 Accent 2" w:uiPriority="49"/>
+    <w:lsdException w:name="List Table 5 Dark Accent 2" w:uiPriority="50"/>
+    <w:lsdException w:name="List Table 6 Colorful Accent 2" w:uiPriority="51"/>
+    <w:lsdException w:name="List Table 7 Colorful Accent 2" w:uiPriority="52"/>
+    <w:lsdException w:name="List Table 1 Light Accent 3" w:uiPriority="46"/>
+    <w:lsdException w:name="List Table 2 Accent 3" w:uiPriority="47"/>
+    <w:lsdException w:name="List Table 3 Accent 3" w:uiPriority="48"/>
+    <w:lsdException w:name="List Table 4 Accent 3" w:uiPriority="49"/>
+    <w:lsdException w:name="List Table 5 Dark Accent 3" w:uiPriority="50"/>
+    <w:lsdException w:name="List Table 6 Colorful Accent 3" w:uiPriority="51"/>
+    <w:lsdException w:name="List Table 7 Colorful Accent 3" w:uiPriority="52"/>
+    <w:lsdException w:name="List Table 1 Light Accent 4" w:uiPriority="46"/>
+    <w:lsdException w:name="List Table 2 Accent 4" w:uiPriority="47"/>
+    <w:lsdException w:name="List Table 3 Accent 4" w:uiPriority="48"/>
+    <w:lsdException w:name="List Table 4 Accent 4" w:uiPriority="49"/>
+    <w:lsdException w:name="List Table 5 Dark Accent 4" w:uiPriority="50"/>
+    <w:lsdException w:name="List Table 6 Colorful Accent 4" w:uiPriority="51"/>
+    <w:lsdException w:name="List Table 7 Colorful Accent 4" w:uiPriority="52"/>
+    <w:lsdException w:name="List Table 1 Light Accent 5" w:uiPriority="46"/>
+    <w:lsdException w:name="List Table 2 Accent 5" w:uiPriority="47"/>
+    <w:lsdException w:name="List Table 3 Accent 5" w:uiPriority="48"/>
+    <w:lsdException w:name="List Table 4 Accent 5" w:uiPriority="49"/>
+    <w:lsdException w:name="List Table 5 Dark Accent 5" w:uiPriority="50"/>
+    <w:lsdException w:name="List Table 6 Colorful Accent 5" w:uiPriority="51"/>
+    <w:lsdException w:name="List Table 7 Colorful Accent 5" w:uiPriority="52"/>
+    <w:lsdException w:name="List Table 1 Light Accent 6" w:uiPriority="46"/>
+    <w:lsdException w:name="List Table 2 Accent 6" w:uiPriority="47"/>
+    <w:lsdException w:name="List Table 3 Accent 6" w:uiPriority="48"/>
+    <w:lsdException w:name="List Table 4 Accent 6" w:uiPriority="49"/>
+    <w:lsdException w:name="List Table 5 Dark Accent 6" w:uiPriority="50"/>
+    <w:lsdException w:name="List Table 6 Colorful Accent 6" w:uiPriority="51"/>
+    <w:lsdException w:name="List Table 7 Colorful Accent 6" w:uiPriority="52"/>
   </w:latentStyles>
   <w:style w:type="paragraph" w:default="1" w:styleId="Normal">
     <w:name w:val="Normal"/>
@@ -14232,830 +14272,6 @@
 </w:styles>
 </file>
 
-<file path=word/stylesWithEffects.xml><?xml version="1.0" encoding="utf-8"?>
-<w:styles xmlns:wpc="http://schemas.microsoft.com/office/word/2010/wordprocessingCanvas" xmlns:mo="http://schemas.microsoft.com/office/mac/office/2008/main" xmlns:mc="http://schemas.openxmlformats.org/markup-compatibility/2006" xmlns:mv="urn:schemas-microsoft-com:mac:vml" xmlns:o="urn:schemas-microsoft-com:office:office" xmlns:r="http://schemas.openxmlformats.org/officeDocument/2006/relationships" xmlns:m="http://schemas.openxmlformats.org/officeDocument/2006/math" xmlns:v="urn:schemas-microsoft-com:vml" xmlns:wp14="http://schemas.microsoft.com/office/word/2010/wordprocessingDrawing" xmlns:wp="http://schemas.openxmlformats.org/drawingml/2006/wordprocessingDrawing" xmlns:w10="urn:schemas-microsoft-com:office:word" xmlns:w="http://schemas.openxmlformats.org/wordprocessingml/2006/main" xmlns:w14="http://schemas.microsoft.com/office/word/2010/wordml" xmlns:wpg="http://schemas.microsoft.com/office/word/2010/wordprocessingGroup" xmlns:wpi="http://schemas.microsoft.com/office/word/2010/wordprocessingInk" xmlns:wne="http://schemas.microsoft.com/office/word/2006/wordml" xmlns:wps="http://schemas.microsoft.com/office/word/2010/wordprocessingShape" mc:Ignorable="w14 wp14">
-  <w:docDefaults>
-    <w:rPrDefault>
-      <w:rPr>
-        <w:rFonts w:ascii="Times New Roman" w:eastAsia="SimSun" w:hAnsi="Times New Roman" w:cs="Lucida Sans"/>
-        <w:kern w:val="3"/>
-        <w:sz w:val="24"/>
-        <w:szCs w:val="24"/>
-        <w:lang w:val="en-GB" w:eastAsia="zh-CN" w:bidi="hi-IN"/>
-      </w:rPr>
-    </w:rPrDefault>
-    <w:pPrDefault>
-      <w:pPr>
-        <w:widowControl w:val="0"/>
-        <w:suppressAutoHyphens/>
-        <w:autoSpaceDN w:val="0"/>
-        <w:textAlignment w:val="baseline"/>
-      </w:pPr>
-    </w:pPrDefault>
-  </w:docDefaults>
-  <w:latentStyles w:defLockedState="0" w:defUIPriority="99" w:defSemiHidden="1" w:defUnhideWhenUsed="1" w:defQFormat="0" w:count="276">
-    <w:lsdException w:name="Normal" w:semiHidden="0" w:uiPriority="0" w:unhideWhenUsed="0" w:qFormat="1"/>
-    <w:lsdException w:name="heading 1" w:semiHidden="0" w:uiPriority="9" w:unhideWhenUsed="0" w:qFormat="1"/>
-    <w:lsdException w:name="heading 2" w:uiPriority="9" w:qFormat="1"/>
-    <w:lsdException w:name="heading 3" w:uiPriority="9" w:qFormat="1"/>
-    <w:lsdException w:name="heading 4" w:uiPriority="9" w:qFormat="1"/>
-    <w:lsdException w:name="heading 5" w:uiPriority="9" w:qFormat="1"/>
-    <w:lsdException w:name="heading 6" w:uiPriority="9" w:qFormat="1"/>
-    <w:lsdException w:name="heading 7" w:uiPriority="9" w:qFormat="1"/>
-    <w:lsdException w:name="heading 8" w:uiPriority="9" w:qFormat="1"/>
-    <w:lsdException w:name="heading 9" w:uiPriority="9" w:qFormat="1"/>
-    <w:lsdException w:name="toc 1" w:uiPriority="39"/>
-    <w:lsdException w:name="toc 2" w:uiPriority="39"/>
-    <w:lsdException w:name="toc 3" w:uiPriority="39"/>
-    <w:lsdException w:name="toc 4" w:uiPriority="39"/>
-    <w:lsdException w:name="toc 5" w:uiPriority="39"/>
-    <w:lsdException w:name="toc 6" w:uiPriority="39"/>
-    <w:lsdException w:name="toc 7" w:uiPriority="39"/>
-    <w:lsdException w:name="toc 8" w:uiPriority="39"/>
-    <w:lsdException w:name="toc 9" w:uiPriority="39"/>
-    <w:lsdException w:name="caption" w:uiPriority="35" w:qFormat="1"/>
-    <w:lsdException w:name="Title" w:semiHidden="0" w:uiPriority="10" w:unhideWhenUsed="0" w:qFormat="1"/>
-    <w:lsdException w:name="Default Paragraph Font" w:uiPriority="1"/>
-    <w:lsdException w:name="Subtitle" w:semiHidden="0" w:uiPriority="11" w:unhideWhenUsed="0" w:qFormat="1"/>
-    <w:lsdException w:name="Strong" w:semiHidden="0" w:uiPriority="22" w:unhideWhenUsed="0" w:qFormat="1"/>
-    <w:lsdException w:name="Emphasis" w:semiHidden="0" w:uiPriority="20" w:unhideWhenUsed="0" w:qFormat="1"/>
-    <w:lsdException w:name="Table Grid" w:semiHidden="0" w:uiPriority="59" w:unhideWhenUsed="0"/>
-    <w:lsdException w:name="Note Level 1" w:semiHidden="0" w:unhideWhenUsed="0"/>
-    <w:lsdException w:name="Note Level 2" w:semiHidden="0" w:unhideWhenUsed="0"/>
-    <w:lsdException w:name="Note Level 3" w:semiHidden="0" w:unhideWhenUsed="0"/>
-    <w:lsdException w:name="Note Level 4" w:semiHidden="0" w:unhideWhenUsed="0"/>
-    <w:lsdException w:name="Note Level 5" w:semiHidden="0" w:unhideWhenUsed="0"/>
-    <w:lsdException w:name="Note Level 6" w:semiHidden="0" w:unhideWhenUsed="0"/>
-    <w:lsdException w:name="Note Level 7" w:semiHidden="0" w:unhideWhenUsed="0"/>
-    <w:lsdException w:name="Note Level 8" w:semiHidden="0" w:unhideWhenUsed="0"/>
-    <w:lsdException w:name="Note Level 9" w:semiHidden="0" w:unhideWhenUsed="0"/>
-    <w:lsdException w:name="Placeholder Text" w:unhideWhenUsed="0"/>
-    <w:lsdException w:name="No Spacing" w:semiHidden="0" w:uiPriority="1" w:unhideWhenUsed="0" w:qFormat="1"/>
-    <w:lsdException w:name="Light Shading" w:semiHidden="0" w:uiPriority="60" w:unhideWhenUsed="0"/>
-    <w:lsdException w:name="Light List" w:semiHidden="0" w:uiPriority="61" w:unhideWhenUsed="0"/>
-    <w:lsdException w:name="Light Grid" w:semiHidden="0" w:uiPriority="62" w:unhideWhenUsed="0"/>
-    <w:lsdException w:name="Medium Shading 1" w:semiHidden="0" w:uiPriority="63" w:unhideWhenUsed="0"/>
-    <w:lsdException w:name="Medium Shading 2" w:semiHidden="0" w:uiPriority="64" w:unhideWhenUsed="0"/>
-    <w:lsdException w:name="Medium List 1" w:semiHidden="0" w:uiPriority="65" w:unhideWhenUsed="0"/>
-    <w:lsdException w:name="Medium List 2" w:semiHidden="0" w:uiPriority="66" w:unhideWhenUsed="0"/>
-    <w:lsdException w:name="Medium Grid 1" w:semiHidden="0" w:uiPriority="67" w:unhideWhenUsed="0"/>
-    <w:lsdException w:name="Medium Grid 2" w:semiHidden="0" w:uiPriority="68" w:unhideWhenUsed="0"/>
-    <w:lsdException w:name="Medium Grid 3" w:semiHidden="0" w:uiPriority="69" w:unhideWhenUsed="0"/>
-    <w:lsdException w:name="Dark List" w:semiHidden="0" w:uiPriority="70" w:unhideWhenUsed="0"/>
-    <w:lsdException w:name="Colorful Shading" w:semiHidden="0" w:uiPriority="71" w:unhideWhenUsed="0"/>
-    <w:lsdException w:name="Colorful List" w:semiHidden="0" w:uiPriority="72" w:unhideWhenUsed="0"/>
-    <w:lsdException w:name="Colorful Grid" w:semiHidden="0" w:uiPriority="73" w:unhideWhenUsed="0"/>
-    <w:lsdException w:name="Light Shading Accent 1" w:semiHidden="0" w:uiPriority="60" w:unhideWhenUsed="0"/>
-    <w:lsdException w:name="Light List Accent 1" w:semiHidden="0" w:uiPriority="61" w:unhideWhenUsed="0"/>
-    <w:lsdException w:name="Light Grid Accent 1" w:semiHidden="0" w:uiPriority="62" w:unhideWhenUsed="0"/>
-    <w:lsdException w:name="Medium Shading 1 Accent 1" w:semiHidden="0" w:uiPriority="63" w:unhideWhenUsed="0"/>
-    <w:lsdException w:name="Medium Shading 2 Accent 1" w:semiHidden="0" w:uiPriority="64" w:unhideWhenUsed="0"/>
-    <w:lsdException w:name="Medium List 1 Accent 1" w:semiHidden="0" w:uiPriority="65" w:unhideWhenUsed="0"/>
-    <w:lsdException w:name="Revision" w:unhideWhenUsed="0"/>
-    <w:lsdException w:name="List Paragraph" w:semiHidden="0" w:uiPriority="34" w:unhideWhenUsed="0" w:qFormat="1"/>
-    <w:lsdException w:name="Quote" w:semiHidden="0" w:uiPriority="29" w:unhideWhenUsed="0" w:qFormat="1"/>
-    <w:lsdException w:name="Intense Quote" w:semiHidden="0" w:uiPriority="30" w:unhideWhenUsed="0" w:qFormat="1"/>
-    <w:lsdException w:name="Medium List 2 Accent 1" w:semiHidden="0" w:uiPriority="66" w:unhideWhenUsed="0"/>
-    <w:lsdException w:name="Medium Grid 1 Accent 1" w:semiHidden="0" w:uiPriority="67" w:unhideWhenUsed="0"/>
-    <w:lsdException w:name="Medium Grid 2 Accent 1" w:semiHidden="0" w:uiPriority="68" w:unhideWhenUsed="0"/>
-    <w:lsdException w:name="Medium Grid 3 Accent 1" w:semiHidden="0" w:uiPriority="69" w:unhideWhenUsed="0"/>
-    <w:lsdException w:name="Dark List Accent 1" w:semiHidden="0" w:uiPriority="70" w:unhideWhenUsed="0"/>
-    <w:lsdException w:name="Colorful Shading Accent 1" w:semiHidden="0" w:uiPriority="71" w:unhideWhenUsed="0"/>
-    <w:lsdException w:name="Colorful List Accent 1" w:semiHidden="0" w:uiPriority="72" w:unhideWhenUsed="0"/>
-    <w:lsdException w:name="Colorful Grid Accent 1" w:semiHidden="0" w:uiPriority="73" w:unhideWhenUsed="0"/>
-    <w:lsdException w:name="Light Shading Accent 2" w:semiHidden="0" w:uiPriority="60" w:unhideWhenUsed="0"/>
-    <w:lsdException w:name="Light List Accent 2" w:semiHidden="0" w:uiPriority="61" w:unhideWhenUsed="0"/>
-    <w:lsdException w:name="Light Grid Accent 2" w:semiHidden="0" w:uiPriority="62" w:unhideWhenUsed="0"/>
-    <w:lsdException w:name="Medium Shading 1 Accent 2" w:semiHidden="0" w:uiPriority="63" w:unhideWhenUsed="0"/>
-    <w:lsdException w:name="Medium Shading 2 Accent 2" w:semiHidden="0" w:uiPriority="64" w:unhideWhenUsed="0"/>
-    <w:lsdException w:name="Medium List 1 Accent 2" w:semiHidden="0" w:uiPriority="65" w:unhideWhenUsed="0"/>
-    <w:lsdException w:name="Medium List 2 Accent 2" w:semiHidden="0" w:uiPriority="66" w:unhideWhenUsed="0"/>
-    <w:lsdException w:name="Medium Grid 1 Accent 2" w:semiHidden="0" w:uiPriority="67" w:unhideWhenUsed="0"/>
-    <w:lsdException w:name="Medium Grid 2 Accent 2" w:semiHidden="0" w:uiPriority="68" w:unhideWhenUsed="0"/>
-    <w:lsdException w:name="Medium Grid 3 Accent 2" w:semiHidden="0" w:uiPriority="69" w:unhideWhenUsed="0"/>
-    <w:lsdException w:name="Dark List Accent 2" w:semiHidden="0" w:uiPriority="70" w:unhideWhenUsed="0"/>
-    <w:lsdException w:name="Colorful Shading Accent 2" w:semiHidden="0" w:uiPriority="71" w:unhideWhenUsed="0"/>
-    <w:lsdException w:name="Colorful List Accent 2" w:semiHidden="0" w:uiPriority="72" w:unhideWhenUsed="0"/>
-    <w:lsdException w:name="Colorful Grid Accent 2" w:semiHidden="0" w:uiPriority="73" w:unhideWhenUsed="0"/>
-    <w:lsdException w:name="Light Shading Accent 3" w:semiHidden="0" w:uiPriority="60" w:unhideWhenUsed="0"/>
-    <w:lsdException w:name="Light List Accent 3" w:semiHidden="0" w:uiPriority="61" w:unhideWhenUsed="0"/>
-    <w:lsdException w:name="Light Grid Accent 3" w:semiHidden="0" w:uiPriority="62" w:unhideWhenUsed="0"/>
-    <w:lsdException w:name="Medium Shading 1 Accent 3" w:semiHidden="0" w:uiPriority="63" w:unhideWhenUsed="0"/>
-    <w:lsdException w:name="Medium Shading 2 Accent 3" w:semiHidden="0" w:uiPriority="64" w:unhideWhenUsed="0"/>
-    <w:lsdException w:name="Medium List 1 Accent 3" w:semiHidden="0" w:uiPriority="65" w:unhideWhenUsed="0"/>
-    <w:lsdException w:name="Medium List 2 Accent 3" w:semiHidden="0" w:uiPriority="66" w:unhideWhenUsed="0"/>
-    <w:lsdException w:name="Medium Grid 1 Accent 3" w:semiHidden="0" w:uiPriority="67" w:unhideWhenUsed="0"/>
-    <w:lsdException w:name="Medium Grid 2 Accent 3" w:semiHidden="0" w:uiPriority="68" w:unhideWhenUsed="0"/>
-    <w:lsdException w:name="Medium Grid 3 Accent 3" w:semiHidden="0" w:uiPriority="69" w:unhideWhenUsed="0"/>
-    <w:lsdException w:name="Dark List Accent 3" w:semiHidden="0" w:uiPriority="70" w:unhideWhenUsed="0"/>
-    <w:lsdException w:name="Colorful Shading Accent 3" w:semiHidden="0" w:uiPriority="71" w:unhideWhenUsed="0"/>
-    <w:lsdException w:name="Colorful List Accent 3" w:semiHidden="0" w:uiPriority="72" w:unhideWhenUsed="0"/>
-    <w:lsdException w:name="Colorful Grid Accent 3" w:semiHidden="0" w:uiPriority="73" w:unhideWhenUsed="0"/>
-    <w:lsdException w:name="Light Shading Accent 4" w:semiHidden="0" w:uiPriority="60" w:unhideWhenUsed="0"/>
-    <w:lsdException w:name="Light List Accent 4" w:semiHidden="0" w:uiPriority="61" w:unhideWhenUsed="0"/>
-    <w:lsdException w:name="Light Grid Accent 4" w:semiHidden="0" w:uiPriority="62" w:unhideWhenUsed="0"/>
-    <w:lsdException w:name="Medium Shading 1 Accent 4" w:semiHidden="0" w:uiPriority="63" w:unhideWhenUsed="0"/>
-    <w:lsdException w:name="Medium Shading 2 Accent 4" w:semiHidden="0" w:uiPriority="64" w:unhideWhenUsed="0"/>
-    <w:lsdException w:name="Medium List 1 Accent 4" w:semiHidden="0" w:uiPriority="65" w:unhideWhenUsed="0"/>
-    <w:lsdException w:name="Medium List 2 Accent 4" w:semiHidden="0" w:uiPriority="66" w:unhideWhenUsed="0"/>
-    <w:lsdException w:name="Medium Grid 1 Accent 4" w:semiHidden="0" w:uiPriority="67" w:unhideWhenUsed="0"/>
-    <w:lsdException w:name="Medium Grid 2 Accent 4" w:semiHidden="0" w:uiPriority="68" w:unhideWhenUsed="0"/>
-    <w:lsdException w:name="Medium Grid 3 Accent 4" w:semiHidden="0" w:uiPriority="69" w:unhideWhenUsed="0"/>
-    <w:lsdException w:name="Dark List Accent 4" w:semiHidden="0" w:uiPriority="70" w:unhideWhenUsed="0"/>
-    <w:lsdException w:name="Colorful Shading Accent 4" w:semiHidden="0" w:uiPriority="71" w:unhideWhenUsed="0"/>
-    <w:lsdException w:name="Colorful List Accent 4" w:semiHidden="0" w:uiPriority="72" w:unhideWhenUsed="0"/>
-    <w:lsdException w:name="Colorful Grid Accent 4" w:semiHidden="0" w:uiPriority="73" w:unhideWhenUsed="0"/>
-    <w:lsdException w:name="Light Shading Accent 5" w:semiHidden="0" w:uiPriority="60" w:unhideWhenUsed="0"/>
-    <w:lsdException w:name="Light List Accent 5" w:semiHidden="0" w:uiPriority="61" w:unhideWhenUsed="0"/>
-    <w:lsdException w:name="Light Grid Accent 5" w:semiHidden="0" w:uiPriority="62" w:unhideWhenUsed="0"/>
-    <w:lsdException w:name="Medium Shading 1 Accent 5" w:semiHidden="0" w:uiPriority="63" w:unhideWhenUsed="0"/>
-    <w:lsdException w:name="Medium Shading 2 Accent 5" w:semiHidden="0" w:uiPriority="64" w:unhideWhenUsed="0"/>
-    <w:lsdException w:name="Medium List 1 Accent 5" w:semiHidden="0" w:uiPriority="65" w:unhideWhenUsed="0"/>
-    <w:lsdException w:name="Medium List 2 Accent 5" w:semiHidden="0" w:uiPriority="66" w:unhideWhenUsed="0"/>
-    <w:lsdException w:name="Medium Grid 1 Accent 5" w:semiHidden="0" w:uiPriority="67" w:unhideWhenUsed="0"/>
-    <w:lsdException w:name="Medium Grid 2 Accent 5" w:semiHidden="0" w:uiPriority="68" w:unhideWhenUsed="0"/>
-    <w:lsdException w:name="Medium Grid 3 Accent 5" w:semiHidden="0" w:uiPriority="69" w:unhideWhenUsed="0"/>
-    <w:lsdException w:name="Dark List Accent 5" w:semiHidden="0" w:uiPriority="70" w:unhideWhenUsed="0"/>
-    <w:lsdException w:name="Colorful Shading Accent 5" w:semiHidden="0" w:uiPriority="71" w:unhideWhenUsed="0"/>
-    <w:lsdException w:name="Colorful List Accent 5" w:semiHidden="0" w:uiPriority="72" w:unhideWhenUsed="0"/>
-    <w:lsdException w:name="Colorful Grid Accent 5" w:semiHidden="0" w:uiPriority="73" w:unhideWhenUsed="0"/>
-    <w:lsdException w:name="Light Shading Accent 6" w:semiHidden="0" w:uiPriority="60" w:unhideWhenUsed="0"/>
-    <w:lsdException w:name="Light List Accent 6" w:semiHidden="0" w:uiPriority="61" w:unhideWhenUsed="0"/>
-    <w:lsdException w:name="Light Grid Accent 6" w:semiHidden="0" w:uiPriority="62" w:unhideWhenUsed="0"/>
-    <w:lsdException w:name="Medium Shading 1 Accent 6" w:semiHidden="0" w:uiPriority="63" w:unhideWhenUsed="0"/>
-    <w:lsdException w:name="Medium Shading 2 Accent 6" w:semiHidden="0" w:uiPriority="69" w:unhideWhenUsed="0"/>
-    <w:lsdException w:name="Medium List 1 Accent 6" w:semiHidden="0" w:uiPriority="65" w:unhideWhenUsed="0"/>
-    <w:lsdException w:name="Medium List 2 Accent 6" w:semiHidden="0" w:uiPriority="66" w:unhideWhenUsed="0"/>
-    <w:lsdException w:name="Medium Grid 1 Accent 6" w:semiHidden="0" w:uiPriority="67" w:unhideWhenUsed="0"/>
-    <w:lsdException w:name="Medium Grid 2 Accent 6" w:semiHidden="0" w:uiPriority="68" w:unhideWhenUsed="0"/>
-    <w:lsdException w:name="Medium Grid 3 Accent 6" w:semiHidden="0" w:uiPriority="69" w:unhideWhenUsed="0"/>
-    <w:lsdException w:name="Dark List Accent 6" w:semiHidden="0" w:uiPriority="70" w:unhideWhenUsed="0"/>
-    <w:lsdException w:name="Colorful Shading Accent 6" w:semiHidden="0" w:uiPriority="71" w:unhideWhenUsed="0"/>
-    <w:lsdException w:name="Colorful List Accent 6" w:semiHidden="0" w:uiPriority="72" w:unhideWhenUsed="0"/>
-    <w:lsdException w:name="Colorful Grid Accent 6" w:semiHidden="0" w:uiPriority="73" w:unhideWhenUsed="0"/>
-    <w:lsdException w:name="Subtle Emphasis" w:semiHidden="0" w:uiPriority="19" w:unhideWhenUsed="0" w:qFormat="1"/>
-    <w:lsdException w:name="Intense Emphasis" w:semiHidden="0" w:uiPriority="21" w:unhideWhenUsed="0" w:qFormat="1"/>
-    <w:lsdException w:name="Subtle Reference" w:semiHidden="0" w:uiPriority="31" w:unhideWhenUsed="0" w:qFormat="1"/>
-    <w:lsdException w:name="Intense Reference" w:semiHidden="0" w:uiPriority="32" w:unhideWhenUsed="0" w:qFormat="1"/>
-    <w:lsdException w:name="Book Title" w:semiHidden="0" w:uiPriority="33" w:unhideWhenUsed="0" w:qFormat="1"/>
-    <w:lsdException w:name="Bibliography" w:uiPriority="37"/>
-    <w:lsdException w:name="TOC Heading" w:uiPriority="39" w:qFormat="1"/>
-  </w:latentStyles>
-  <w:style w:type="paragraph" w:default="1" w:styleId="Normal">
-    <w:name w:val="Normal"/>
-    <w:qFormat/>
-    <w:rsid w:val="008D30FE"/>
-  </w:style>
-  <w:style w:type="paragraph" w:styleId="Heading1">
-    <w:name w:val="heading 1"/>
-    <w:basedOn w:val="Normal"/>
-    <w:next w:val="Normal"/>
-    <w:link w:val="Heading1Char"/>
-    <w:uiPriority w:val="9"/>
-    <w:qFormat/>
-    <w:rsid w:val="008F3CCD"/>
-    <w:pPr>
-      <w:keepNext/>
-      <w:keepLines/>
-      <w:spacing w:before="240"/>
-      <w:outlineLvl w:val="0"/>
-    </w:pPr>
-    <w:rPr>
-      <w:rFonts w:asciiTheme="majorHAnsi" w:eastAsiaTheme="majorEastAsia" w:hAnsiTheme="majorHAnsi" w:cs="Mangal"/>
-      <w:color w:val="2E74B5" w:themeColor="accent1" w:themeShade="BF"/>
-      <w:sz w:val="32"/>
-      <w:szCs w:val="29"/>
-    </w:rPr>
-  </w:style>
-  <w:style w:type="paragraph" w:styleId="Heading2">
-    <w:name w:val="heading 2"/>
-    <w:basedOn w:val="Normal"/>
-    <w:next w:val="Normal"/>
-    <w:link w:val="Heading2Char"/>
-    <w:uiPriority w:val="9"/>
-    <w:unhideWhenUsed/>
-    <w:qFormat/>
-    <w:rsid w:val="008F3CCD"/>
-    <w:pPr>
-      <w:keepNext/>
-      <w:keepLines/>
-      <w:spacing w:before="40"/>
-      <w:outlineLvl w:val="1"/>
-    </w:pPr>
-    <w:rPr>
-      <w:rFonts w:asciiTheme="majorHAnsi" w:eastAsiaTheme="majorEastAsia" w:hAnsiTheme="majorHAnsi" w:cs="Mangal"/>
-      <w:color w:val="2E74B5" w:themeColor="accent1" w:themeShade="BF"/>
-      <w:sz w:val="26"/>
-      <w:szCs w:val="23"/>
-    </w:rPr>
-  </w:style>
-  <w:style w:type="character" w:default="1" w:styleId="DefaultParagraphFont">
-    <w:name w:val="Default Paragraph Font"/>
-    <w:uiPriority w:val="1"/>
-    <w:semiHidden/>
-    <w:unhideWhenUsed/>
-  </w:style>
-  <w:style w:type="table" w:default="1" w:styleId="TableNormal">
-    <w:name w:val="Normal Table"/>
-    <w:uiPriority w:val="99"/>
-    <w:semiHidden/>
-    <w:unhideWhenUsed/>
-    <w:tblPr>
-      <w:tblInd w:w="0" w:type="dxa"/>
-      <w:tblCellMar>
-        <w:top w:w="0" w:type="dxa"/>
-        <w:left w:w="108" w:type="dxa"/>
-        <w:bottom w:w="0" w:type="dxa"/>
-        <w:right w:w="108" w:type="dxa"/>
-      </w:tblCellMar>
-    </w:tblPr>
-  </w:style>
-  <w:style w:type="numbering" w:default="1" w:styleId="NoList">
-    <w:name w:val="No List"/>
-    <w:uiPriority w:val="99"/>
-    <w:semiHidden/>
-    <w:unhideWhenUsed/>
-  </w:style>
-  <w:style w:type="paragraph" w:customStyle="1" w:styleId="Standard">
-    <w:name w:val="Standard"/>
-    <w:rsid w:val="008D30FE"/>
-  </w:style>
-  <w:style w:type="paragraph" w:customStyle="1" w:styleId="Heading">
-    <w:name w:val="Heading"/>
-    <w:basedOn w:val="Standard"/>
-    <w:next w:val="Textbody"/>
-    <w:rsid w:val="008D30FE"/>
-    <w:pPr>
-      <w:keepNext/>
-      <w:spacing w:before="240" w:after="120"/>
-    </w:pPr>
-    <w:rPr>
-      <w:rFonts w:ascii="Arial" w:hAnsi="Arial"/>
-      <w:sz w:val="28"/>
-      <w:szCs w:val="28"/>
-    </w:rPr>
-  </w:style>
-  <w:style w:type="paragraph" w:customStyle="1" w:styleId="Textbody">
-    <w:name w:val="Text body"/>
-    <w:basedOn w:val="Standard"/>
-    <w:rsid w:val="008D30FE"/>
-    <w:pPr>
-      <w:spacing w:after="120"/>
-    </w:pPr>
-  </w:style>
-  <w:style w:type="paragraph" w:styleId="List">
-    <w:name w:val="List"/>
-    <w:basedOn w:val="Textbody"/>
-    <w:rsid w:val="008D30FE"/>
-  </w:style>
-  <w:style w:type="paragraph" w:styleId="Caption">
-    <w:name w:val="caption"/>
-    <w:basedOn w:val="Standard"/>
-    <w:rsid w:val="008D30FE"/>
-    <w:pPr>
-      <w:suppressLineNumbers/>
-      <w:spacing w:before="120" w:after="120"/>
-    </w:pPr>
-    <w:rPr>
-      <w:i/>
-      <w:iCs/>
-    </w:rPr>
-  </w:style>
-  <w:style w:type="paragraph" w:customStyle="1" w:styleId="Index">
-    <w:name w:val="Index"/>
-    <w:basedOn w:val="Standard"/>
-    <w:rsid w:val="008D30FE"/>
-    <w:pPr>
-      <w:suppressLineNumbers/>
-    </w:pPr>
-  </w:style>
-  <w:style w:type="paragraph" w:styleId="Header">
-    <w:name w:val="header"/>
-    <w:basedOn w:val="Standard"/>
-    <w:rsid w:val="008D30FE"/>
-    <w:pPr>
-      <w:suppressLineNumbers/>
-      <w:tabs>
-        <w:tab w:val="center" w:pos="4819"/>
-        <w:tab w:val="right" w:pos="9638"/>
-      </w:tabs>
-    </w:pPr>
-  </w:style>
-  <w:style w:type="paragraph" w:styleId="Footer">
-    <w:name w:val="footer"/>
-    <w:basedOn w:val="Standard"/>
-    <w:link w:val="FooterChar"/>
-    <w:uiPriority w:val="99"/>
-    <w:rsid w:val="008D30FE"/>
-    <w:pPr>
-      <w:suppressLineNumbers/>
-      <w:tabs>
-        <w:tab w:val="center" w:pos="4819"/>
-        <w:tab w:val="right" w:pos="9638"/>
-      </w:tabs>
-    </w:pPr>
-  </w:style>
-  <w:style w:type="character" w:customStyle="1" w:styleId="Heading1Char">
-    <w:name w:val="Heading 1 Char"/>
-    <w:basedOn w:val="DefaultParagraphFont"/>
-    <w:link w:val="Heading1"/>
-    <w:uiPriority w:val="9"/>
-    <w:rsid w:val="008F3CCD"/>
-    <w:rPr>
-      <w:rFonts w:asciiTheme="majorHAnsi" w:eastAsiaTheme="majorEastAsia" w:hAnsiTheme="majorHAnsi" w:cs="Mangal"/>
-      <w:color w:val="2E74B5" w:themeColor="accent1" w:themeShade="BF"/>
-      <w:sz w:val="32"/>
-      <w:szCs w:val="29"/>
-    </w:rPr>
-  </w:style>
-  <w:style w:type="character" w:customStyle="1" w:styleId="Heading2Char">
-    <w:name w:val="Heading 2 Char"/>
-    <w:basedOn w:val="DefaultParagraphFont"/>
-    <w:link w:val="Heading2"/>
-    <w:uiPriority w:val="9"/>
-    <w:rsid w:val="008F3CCD"/>
-    <w:rPr>
-      <w:rFonts w:asciiTheme="majorHAnsi" w:eastAsiaTheme="majorEastAsia" w:hAnsiTheme="majorHAnsi" w:cs="Mangal"/>
-      <w:color w:val="2E74B5" w:themeColor="accent1" w:themeShade="BF"/>
-      <w:sz w:val="26"/>
-      <w:szCs w:val="23"/>
-    </w:rPr>
-  </w:style>
-  <w:style w:type="paragraph" w:styleId="TOCHeading">
-    <w:name w:val="TOC Heading"/>
-    <w:basedOn w:val="Heading1"/>
-    <w:next w:val="Normal"/>
-    <w:uiPriority w:val="39"/>
-    <w:unhideWhenUsed/>
-    <w:qFormat/>
-    <w:rsid w:val="008F3CCD"/>
-    <w:pPr>
-      <w:widowControl/>
-      <w:suppressAutoHyphens w:val="0"/>
-      <w:autoSpaceDN/>
-      <w:spacing w:line="259" w:lineRule="auto"/>
-      <w:textAlignment w:val="auto"/>
-      <w:outlineLvl w:val="9"/>
-    </w:pPr>
-    <w:rPr>
-      <w:rFonts w:cstheme="majorBidi"/>
-      <w:kern w:val="0"/>
-      <w:szCs w:val="32"/>
-      <w:lang w:val="en-US" w:eastAsia="en-US" w:bidi="ar-SA"/>
-    </w:rPr>
-  </w:style>
-  <w:style w:type="paragraph" w:styleId="TOC1">
-    <w:name w:val="toc 1"/>
-    <w:basedOn w:val="Normal"/>
-    <w:next w:val="Normal"/>
-    <w:autoRedefine/>
-    <w:uiPriority w:val="39"/>
-    <w:unhideWhenUsed/>
-    <w:rsid w:val="008F3CCD"/>
-    <w:pPr>
-      <w:spacing w:after="100"/>
-    </w:pPr>
-    <w:rPr>
-      <w:rFonts w:cs="Mangal"/>
-      <w:szCs w:val="21"/>
-    </w:rPr>
-  </w:style>
-  <w:style w:type="paragraph" w:styleId="TOC2">
-    <w:name w:val="toc 2"/>
-    <w:basedOn w:val="Normal"/>
-    <w:next w:val="Normal"/>
-    <w:autoRedefine/>
-    <w:uiPriority w:val="39"/>
-    <w:unhideWhenUsed/>
-    <w:rsid w:val="008F3CCD"/>
-    <w:pPr>
-      <w:spacing w:after="100"/>
-      <w:ind w:left="240"/>
-    </w:pPr>
-    <w:rPr>
-      <w:rFonts w:cs="Mangal"/>
-      <w:szCs w:val="21"/>
-    </w:rPr>
-  </w:style>
-  <w:style w:type="character" w:styleId="Hyperlink">
-    <w:name w:val="Hyperlink"/>
-    <w:basedOn w:val="DefaultParagraphFont"/>
-    <w:uiPriority w:val="99"/>
-    <w:unhideWhenUsed/>
-    <w:rsid w:val="008F3CCD"/>
-    <w:rPr>
-      <w:color w:val="0563C1" w:themeColor="hyperlink"/>
-      <w:u w:val="single"/>
-    </w:rPr>
-  </w:style>
-  <w:style w:type="character" w:customStyle="1" w:styleId="FooterChar">
-    <w:name w:val="Footer Char"/>
-    <w:basedOn w:val="DefaultParagraphFont"/>
-    <w:link w:val="Footer"/>
-    <w:uiPriority w:val="99"/>
-    <w:rsid w:val="008F3CCD"/>
-  </w:style>
-  <w:style w:type="table" w:styleId="TableGrid">
-    <w:name w:val="Table Grid"/>
-    <w:basedOn w:val="TableNormal"/>
-    <w:uiPriority w:val="59"/>
-    <w:rsid w:val="00296AE8"/>
-    <w:pPr>
-      <w:widowControl/>
-      <w:suppressAutoHyphens w:val="0"/>
-      <w:autoSpaceDN/>
-      <w:textAlignment w:val="auto"/>
-    </w:pPr>
-    <w:rPr>
-      <w:rFonts w:asciiTheme="minorHAnsi" w:eastAsiaTheme="minorEastAsia" w:hAnsiTheme="minorHAnsi" w:cstheme="minorBidi"/>
-      <w:kern w:val="0"/>
-      <w:lang w:eastAsia="en-US" w:bidi="ar-SA"/>
-    </w:rPr>
-    <w:tblPr>
-      <w:tblInd w:w="0" w:type="dxa"/>
-      <w:tblBorders>
-        <w:top w:val="single" w:sz="4" w:space="0" w:color="auto"/>
-        <w:left w:val="single" w:sz="4" w:space="0" w:color="auto"/>
-        <w:bottom w:val="single" w:sz="4" w:space="0" w:color="auto"/>
-        <w:right w:val="single" w:sz="4" w:space="0" w:color="auto"/>
-        <w:insideH w:val="single" w:sz="4" w:space="0" w:color="auto"/>
-        <w:insideV w:val="single" w:sz="4" w:space="0" w:color="auto"/>
-      </w:tblBorders>
-      <w:tblCellMar>
-        <w:top w:w="0" w:type="dxa"/>
-        <w:left w:w="108" w:type="dxa"/>
-        <w:bottom w:w="0" w:type="dxa"/>
-        <w:right w:w="108" w:type="dxa"/>
-      </w:tblCellMar>
-    </w:tblPr>
-  </w:style>
-  <w:style w:type="paragraph" w:styleId="ListParagraph">
-    <w:name w:val="List Paragraph"/>
-    <w:basedOn w:val="Normal"/>
-    <w:uiPriority w:val="34"/>
-    <w:qFormat/>
-    <w:rsid w:val="00296AE8"/>
-    <w:pPr>
-      <w:widowControl/>
-      <w:suppressAutoHyphens w:val="0"/>
-      <w:autoSpaceDN/>
-      <w:ind w:left="720"/>
-      <w:contextualSpacing/>
-      <w:textAlignment w:val="auto"/>
-    </w:pPr>
-    <w:rPr>
-      <w:rFonts w:asciiTheme="minorHAnsi" w:eastAsiaTheme="minorEastAsia" w:hAnsiTheme="minorHAnsi" w:cstheme="minorBidi"/>
-      <w:kern w:val="0"/>
-      <w:lang w:eastAsia="en-US" w:bidi="ar-SA"/>
-    </w:rPr>
-  </w:style>
-  <w:style w:type="paragraph" w:styleId="BalloonText">
-    <w:name w:val="Balloon Text"/>
-    <w:basedOn w:val="Normal"/>
-    <w:link w:val="BalloonTextChar"/>
-    <w:uiPriority w:val="99"/>
-    <w:semiHidden/>
-    <w:unhideWhenUsed/>
-    <w:rsid w:val="000B57DE"/>
-    <w:rPr>
-      <w:rFonts w:ascii="Lucida Grande" w:hAnsi="Lucida Grande" w:cs="Lucida Grande"/>
-      <w:sz w:val="18"/>
-      <w:szCs w:val="18"/>
-    </w:rPr>
-  </w:style>
-  <w:style w:type="character" w:customStyle="1" w:styleId="BalloonTextChar">
-    <w:name w:val="Balloon Text Char"/>
-    <w:basedOn w:val="DefaultParagraphFont"/>
-    <w:link w:val="BalloonText"/>
-    <w:uiPriority w:val="99"/>
-    <w:semiHidden/>
-    <w:rsid w:val="000B57DE"/>
-    <w:rPr>
-      <w:rFonts w:ascii="Lucida Grande" w:hAnsi="Lucida Grande" w:cs="Lucida Grande"/>
-      <w:sz w:val="18"/>
-      <w:szCs w:val="18"/>
-    </w:rPr>
-  </w:style>
-  <w:style w:type="paragraph" w:customStyle="1" w:styleId="TableContents">
-    <w:name w:val="Table Contents"/>
-    <w:basedOn w:val="Normal"/>
-    <w:rsid w:val="00BE5339"/>
-    <w:pPr>
-      <w:suppressLineNumbers/>
-      <w:autoSpaceDN/>
-      <w:textAlignment w:val="auto"/>
-    </w:pPr>
-    <w:rPr>
-      <w:rFonts w:ascii="Times" w:eastAsia="Times" w:hAnsi="Times" w:cs="Times"/>
-      <w:kern w:val="0"/>
-      <w:szCs w:val="20"/>
-      <w:lang w:eastAsia="hi-IN"/>
-    </w:rPr>
-  </w:style>
-  <w:style w:type="paragraph" w:customStyle="1" w:styleId="TableHeading">
-    <w:name w:val="Table Heading"/>
-    <w:basedOn w:val="TableContents"/>
-    <w:rsid w:val="00BE5339"/>
-    <w:pPr>
-      <w:jc w:val="center"/>
-    </w:pPr>
-    <w:rPr>
-      <w:b/>
-      <w:bCs/>
-    </w:rPr>
-  </w:style>
-  <w:style w:type="table" w:styleId="ColorfulShading">
-    <w:name w:val="Colorful Shading"/>
-    <w:basedOn w:val="TableNormal"/>
-    <w:uiPriority w:val="71"/>
-    <w:rsid w:val="00BE5339"/>
-    <w:pPr>
-      <w:widowControl/>
-      <w:suppressAutoHyphens w:val="0"/>
-      <w:autoSpaceDN/>
-      <w:textAlignment w:val="auto"/>
-    </w:pPr>
-    <w:rPr>
-      <w:rFonts w:eastAsia="Times New Roman" w:cs="Times New Roman"/>
-      <w:color w:val="000000" w:themeColor="text1"/>
-      <w:kern w:val="0"/>
-      <w:sz w:val="20"/>
-      <w:szCs w:val="20"/>
-      <w:lang w:eastAsia="en-US" w:bidi="ar-SA"/>
-    </w:rPr>
-    <w:tblPr>
-      <w:tblStyleRowBandSize w:val="1"/>
-      <w:tblStyleColBandSize w:val="1"/>
-      <w:tblInd w:w="0" w:type="dxa"/>
-      <w:tblBorders>
-        <w:top w:val="single" w:sz="24" w:space="0" w:color="ED7D31" w:themeColor="accent2"/>
-        <w:left w:val="single" w:sz="4" w:space="0" w:color="000000" w:themeColor="text1"/>
-        <w:bottom w:val="single" w:sz="4" w:space="0" w:color="000000" w:themeColor="text1"/>
-        <w:right w:val="single" w:sz="4" w:space="0" w:color="000000" w:themeColor="text1"/>
-        <w:insideH w:val="single" w:sz="4" w:space="0" w:color="FFFFFF" w:themeColor="background1"/>
-        <w:insideV w:val="single" w:sz="4" w:space="0" w:color="FFFFFF" w:themeColor="background1"/>
-      </w:tblBorders>
-      <w:tblCellMar>
-        <w:top w:w="0" w:type="dxa"/>
-        <w:left w:w="108" w:type="dxa"/>
-        <w:bottom w:w="0" w:type="dxa"/>
-        <w:right w:w="108" w:type="dxa"/>
-      </w:tblCellMar>
-    </w:tblPr>
-    <w:tcPr>
-      <w:shd w:val="clear" w:color="auto" w:fill="E6E6E6" w:themeFill="text1" w:themeFillTint="19"/>
-    </w:tcPr>
-    <w:tblStylePr w:type="firstRow">
-      <w:rPr>
-        <w:b/>
-        <w:bCs/>
-      </w:rPr>
-      <w:tblPr/>
-      <w:tcPr>
-        <w:tcBorders>
-          <w:top w:val="nil"/>
-          <w:left w:val="nil"/>
-          <w:bottom w:val="single" w:sz="24" w:space="0" w:color="ED7D31" w:themeColor="accent2"/>
-          <w:right w:val="nil"/>
-          <w:insideH w:val="nil"/>
-          <w:insideV w:val="nil"/>
-        </w:tcBorders>
-        <w:shd w:val="clear" w:color="auto" w:fill="FFFFFF" w:themeFill="background1"/>
-      </w:tcPr>
-    </w:tblStylePr>
-    <w:tblStylePr w:type="lastRow">
-      <w:rPr>
-        <w:b/>
-        <w:bCs/>
-        <w:color w:val="FFFFFF" w:themeColor="background1"/>
-      </w:rPr>
-      <w:tblPr/>
-      <w:tcPr>
-        <w:tcBorders>
-          <w:top w:val="single" w:sz="6" w:space="0" w:color="FFFFFF" w:themeColor="background1"/>
-        </w:tcBorders>
-        <w:shd w:val="clear" w:color="auto" w:fill="000000" w:themeFill="text1" w:themeFillShade="99"/>
-      </w:tcPr>
-    </w:tblStylePr>
-    <w:tblStylePr w:type="firstCol">
-      <w:rPr>
-        <w:color w:val="FFFFFF" w:themeColor="background1"/>
-      </w:rPr>
-      <w:tblPr/>
-      <w:tcPr>
-        <w:tcBorders>
-          <w:top w:val="nil"/>
-          <w:left w:val="nil"/>
-          <w:bottom w:val="nil"/>
-          <w:right w:val="nil"/>
-          <w:insideH w:val="single" w:sz="4" w:space="0" w:color="000000" w:themeColor="text1" w:themeShade="99"/>
-          <w:insideV w:val="nil"/>
-        </w:tcBorders>
-        <w:shd w:val="clear" w:color="auto" w:fill="000000" w:themeFill="text1" w:themeFillShade="99"/>
-      </w:tcPr>
-    </w:tblStylePr>
-    <w:tblStylePr w:type="lastCol">
-      <w:rPr>
-        <w:color w:val="FFFFFF" w:themeColor="background1"/>
-      </w:rPr>
-      <w:tblPr/>
-      <w:tcPr>
-        <w:tcBorders>
-          <w:top w:val="nil"/>
-          <w:left w:val="nil"/>
-          <w:bottom w:val="nil"/>
-          <w:right w:val="nil"/>
-          <w:insideH w:val="nil"/>
-          <w:insideV w:val="nil"/>
-        </w:tcBorders>
-        <w:shd w:val="clear" w:color="auto" w:fill="000000" w:themeFill="text1" w:themeFillShade="BF"/>
-      </w:tcPr>
-    </w:tblStylePr>
-    <w:tblStylePr w:type="band1Vert">
-      <w:tblPr/>
-      <w:tcPr>
-        <w:shd w:val="clear" w:color="auto" w:fill="999999" w:themeFill="text1" w:themeFillTint="66"/>
-      </w:tcPr>
-    </w:tblStylePr>
-    <w:tblStylePr w:type="band1Horz">
-      <w:tblPr/>
-      <w:tcPr>
-        <w:shd w:val="clear" w:color="auto" w:fill="808080" w:themeFill="text1" w:themeFillTint="7F"/>
-      </w:tcPr>
-    </w:tblStylePr>
-    <w:tblStylePr w:type="neCell">
-      <w:rPr>
-        <w:color w:val="000000" w:themeColor="text1"/>
-      </w:rPr>
-    </w:tblStylePr>
-    <w:tblStylePr w:type="nwCell">
-      <w:rPr>
-        <w:color w:val="000000" w:themeColor="text1"/>
-      </w:rPr>
-    </w:tblStylePr>
-  </w:style>
-  <w:style w:type="table" w:styleId="MediumShading2-Accent6">
-    <w:name w:val="Medium Shading 2 Accent 6"/>
-    <w:basedOn w:val="TableNormal"/>
-    <w:uiPriority w:val="69"/>
-    <w:rsid w:val="00F14748"/>
-    <w:pPr>
-      <w:widowControl/>
-      <w:suppressAutoHyphens w:val="0"/>
-      <w:autoSpaceDN/>
-      <w:textAlignment w:val="auto"/>
-    </w:pPr>
-    <w:rPr>
-      <w:rFonts w:eastAsia="Times New Roman" w:cs="Times New Roman"/>
-      <w:kern w:val="0"/>
-      <w:sz w:val="20"/>
-      <w:szCs w:val="20"/>
-      <w:lang w:eastAsia="en-GB" w:bidi="ar-SA"/>
-    </w:rPr>
-    <w:tblPr>
-      <w:tblStyleRowBandSize w:val="1"/>
-      <w:tblStyleColBandSize w:val="1"/>
-      <w:tblInd w:w="0" w:type="dxa"/>
-      <w:tblBorders>
-        <w:top w:val="single" w:sz="18" w:space="0" w:color="auto"/>
-        <w:bottom w:val="single" w:sz="18" w:space="0" w:color="auto"/>
-      </w:tblBorders>
-      <w:tblCellMar>
-        <w:top w:w="0" w:type="dxa"/>
-        <w:left w:w="108" w:type="dxa"/>
-        <w:bottom w:w="0" w:type="dxa"/>
-        <w:right w:w="108" w:type="dxa"/>
-      </w:tblCellMar>
-    </w:tblPr>
-    <w:tblStylePr w:type="firstRow">
-      <w:pPr>
-        <w:spacing w:before="0" w:after="0" w:line="240" w:lineRule="auto"/>
-      </w:pPr>
-      <w:rPr>
-        <w:b/>
-        <w:bCs/>
-        <w:color w:val="FFFFFF" w:themeColor="background1"/>
-      </w:rPr>
-      <w:tblPr/>
-      <w:tcPr>
-        <w:tcBorders>
-          <w:top w:val="single" w:sz="18" w:space="0" w:color="auto"/>
-          <w:left w:val="nil"/>
-          <w:bottom w:val="single" w:sz="18" w:space="0" w:color="auto"/>
-          <w:right w:val="nil"/>
-          <w:insideH w:val="nil"/>
-          <w:insideV w:val="nil"/>
-        </w:tcBorders>
-        <w:shd w:val="clear" w:color="auto" w:fill="70AD47" w:themeFill="accent6"/>
-      </w:tcPr>
-    </w:tblStylePr>
-    <w:tblStylePr w:type="lastRow">
-      <w:pPr>
-        <w:spacing w:before="0" w:after="0" w:line="240" w:lineRule="auto"/>
-      </w:pPr>
-      <w:rPr>
-        <w:color w:val="auto"/>
-      </w:rPr>
-      <w:tblPr/>
-      <w:tcPr>
-        <w:tcBorders>
-          <w:top w:val="double" w:sz="6" w:space="0" w:color="auto"/>
-          <w:left w:val="nil"/>
-          <w:bottom w:val="single" w:sz="18" w:space="0" w:color="auto"/>
-          <w:right w:val="nil"/>
-          <w:insideH w:val="nil"/>
-          <w:insideV w:val="nil"/>
-        </w:tcBorders>
-        <w:shd w:val="clear" w:color="auto" w:fill="FFFFFF" w:themeFill="background1"/>
-      </w:tcPr>
-    </w:tblStylePr>
-    <w:tblStylePr w:type="firstCol">
-      <w:rPr>
-        <w:b/>
-        <w:bCs/>
-        <w:color w:val="FFFFFF" w:themeColor="background1"/>
-      </w:rPr>
-      <w:tblPr/>
-      <w:tcPr>
-        <w:tcBorders>
-          <w:top w:val="nil"/>
-          <w:left w:val="nil"/>
-          <w:bottom w:val="single" w:sz="18" w:space="0" w:color="auto"/>
-          <w:right w:val="nil"/>
-          <w:insideH w:val="nil"/>
-          <w:insideV w:val="nil"/>
-        </w:tcBorders>
-        <w:shd w:val="clear" w:color="auto" w:fill="70AD47" w:themeFill="accent6"/>
-      </w:tcPr>
-    </w:tblStylePr>
-    <w:tblStylePr w:type="lastCol">
-      <w:rPr>
-        <w:b/>
-        <w:bCs/>
-        <w:color w:val="FFFFFF" w:themeColor="background1"/>
-      </w:rPr>
-      <w:tblPr/>
-      <w:tcPr>
-        <w:tcBorders>
-          <w:left w:val="nil"/>
-          <w:right w:val="nil"/>
-          <w:insideH w:val="nil"/>
-          <w:insideV w:val="nil"/>
-        </w:tcBorders>
-        <w:shd w:val="clear" w:color="auto" w:fill="70AD47" w:themeFill="accent6"/>
-      </w:tcPr>
-    </w:tblStylePr>
-    <w:tblStylePr w:type="band1Vert">
-      <w:tblPr/>
-      <w:tcPr>
-        <w:tcBorders>
-          <w:left w:val="nil"/>
-          <w:right w:val="nil"/>
-          <w:insideH w:val="nil"/>
-          <w:insideV w:val="nil"/>
-        </w:tcBorders>
-        <w:shd w:val="clear" w:color="auto" w:fill="D8D8D8" w:themeFill="background1" w:themeFillShade="D8"/>
-      </w:tcPr>
-    </w:tblStylePr>
-    <w:tblStylePr w:type="band1Horz">
-      <w:tblPr/>
-      <w:tcPr>
-        <w:shd w:val="clear" w:color="auto" w:fill="D8D8D8" w:themeFill="background1" w:themeFillShade="D8"/>
-      </w:tcPr>
-    </w:tblStylePr>
-    <w:tblStylePr w:type="neCell">
-      <w:tblPr/>
-      <w:tcPr>
-        <w:tcBorders>
-          <w:top w:val="single" w:sz="18" w:space="0" w:color="auto"/>
-          <w:left w:val="nil"/>
-          <w:bottom w:val="single" w:sz="18" w:space="0" w:color="auto"/>
-          <w:right w:val="nil"/>
-          <w:insideH w:val="nil"/>
-          <w:insideV w:val="nil"/>
-        </w:tcBorders>
-      </w:tcPr>
-    </w:tblStylePr>
-    <w:tblStylePr w:type="nwCell">
-      <w:rPr>
-        <w:color w:val="FFFFFF" w:themeColor="background1"/>
-      </w:rPr>
-      <w:tblPr/>
-      <w:tcPr>
-        <w:tcBorders>
-          <w:top w:val="single" w:sz="18" w:space="0" w:color="auto"/>
-          <w:left w:val="nil"/>
-          <w:bottom w:val="single" w:sz="18" w:space="0" w:color="auto"/>
-          <w:right w:val="nil"/>
-          <w:insideH w:val="nil"/>
-          <w:insideV w:val="nil"/>
-        </w:tcBorders>
-      </w:tcPr>
-    </w:tblStylePr>
-  </w:style>
-</w:styles>
-</file>
-
 <file path=word/theme/theme1.xml><?xml version="1.0" encoding="utf-8"?>
 <a:theme xmlns:a="http://schemas.openxmlformats.org/drawingml/2006/main" name="Office Theme">
   <a:themeElements>
@@ -15311,7 +14527,7 @@
   <a:extraClrSchemeLst/>
   <a:extLst>
     <a:ext uri="{05A4C25C-085E-4340-85A3-A5531E510DB2}">
-      <thm15:themeFamily xmlns="" xmlns:thm15="http://schemas.microsoft.com/office/thememl/2012/main" name="Office Theme" id="{62F939B6-93AF-4DB8-9C6B-D6C7DFDC589F}" vid="{4A3C46E8-61CC-4603-A589-7422A47A8E4A}"/>
+      <thm15:themeFamily xmlns:thm15="http://schemas.microsoft.com/office/thememl/2012/main" name="Office Theme" id="{62F939B6-93AF-4DB8-9C6B-D6C7DFDC589F}" vid="{4A3C46E8-61CC-4603-A589-7422A47A8E4A}"/>
     </a:ext>
   </a:extLst>
 </a:theme>
@@ -15322,7 +14538,7 @@
 </file>
 
 <file path=customXml/itemProps1.xml><?xml version="1.0" encoding="utf-8"?>
-<ds:datastoreItem xmlns:ds="http://schemas.openxmlformats.org/officeDocument/2006/customXml" ds:itemID="{677152B9-037F-2043-84C4-9F29FE544AF9}">
+<ds:datastoreItem xmlns:ds="http://schemas.openxmlformats.org/officeDocument/2006/customXml" ds:itemID="{F982FC91-30B8-4E53-B16E-739F6EA03920}">
   <ds:schemaRefs>
     <ds:schemaRef ds:uri="http://schemas.openxmlformats.org/officeDocument/2006/bibliography"/>
   </ds:schemaRefs>

</xml_diff>